<commit_message>
update syllabus, schedule and intro
</commit_message>
<xml_diff>
--- a/ANTH6413_syllabus.docx
+++ b/ANTH6413_syllabus.docx
@@ -30,8 +30,6 @@
         </w:rPr>
         <w:t xml:space="preserve"> </w:t>
       </w:r>
-      <w:bookmarkStart w:id="0" w:name="_GoBack"/>
-      <w:bookmarkEnd w:id="0"/>
     </w:p>
     <w:p>
       <w:pPr>
@@ -1213,7 +1211,33 @@
           <w:sz w:val="22"/>
           <w:szCs w:val="22"/>
         </w:rPr>
-        <w:t xml:space="preserve"> based on exams, homework assignments, and </w:t>
+        <w:t xml:space="preserve"> based on </w:t>
+      </w:r>
+      <w:r>
+        <w:rPr>
+          <w:rFonts w:ascii="Arial" w:eastAsia="Arial Unicode MS" w:hAnsi="Arial" w:cs="Arial"/>
+          <w:sz w:val="22"/>
+          <w:szCs w:val="22"/>
+        </w:rPr>
+        <w:t xml:space="preserve">two </w:t>
+      </w:r>
+      <w:bookmarkStart w:id="0" w:name="_GoBack"/>
+      <w:bookmarkEnd w:id="0"/>
+      <w:r>
+        <w:rPr>
+          <w:rFonts w:ascii="Arial" w:eastAsia="Arial Unicode MS" w:hAnsi="Arial" w:cs="Arial"/>
+          <w:sz w:val="22"/>
+          <w:szCs w:val="22"/>
+        </w:rPr>
+        <w:t xml:space="preserve">practical </w:t>
+      </w:r>
+      <w:r>
+        <w:rPr>
+          <w:rFonts w:ascii="Arial" w:eastAsia="Arial Unicode MS" w:hAnsi="Arial" w:cs="Arial"/>
+          <w:sz w:val="22"/>
+          <w:szCs w:val="22"/>
+        </w:rPr>
+        <w:t xml:space="preserve">exams, homework assignments, and </w:t>
       </w:r>
       <w:r>
         <w:rPr>
@@ -1285,7 +1309,7 @@
           <w:sz w:val="22"/>
           <w:szCs w:val="22"/>
         </w:rPr>
-        <w:t xml:space="preserve">For the presentation, you will be walking the class through the process of analyzing your data (including the R code used to make all visuals </w:t>
+        <w:t xml:space="preserve">For the presentation, you will be walking the class through the process of analyzing your data (including the R code used to </w:t>
       </w:r>
       <w:r>
         <w:rPr>
@@ -1294,7 +1318,7 @@
           <w:szCs w:val="22"/>
         </w:rPr>
         <w:lastRenderedPageBreak/>
-        <w:t>and to perform all statistical analysis). Your presentation should take approximately 25 minutes</w:t>
+        <w:t>make all visuals and to perform all statistical analysis). Your presentation should take approximately 25 minutes</w:t>
       </w:r>
       <w:r>
         <w:rPr>
@@ -1378,6 +1402,14 @@
                 <w:sz w:val="22"/>
                 <w:szCs w:val="22"/>
               </w:rPr>
+              <w:t xml:space="preserve">Practical </w:t>
+            </w:r>
+            <w:r>
+              <w:rPr>
+                <w:rFonts w:ascii="Arial" w:eastAsia="Arial Unicode MS" w:hAnsi="Arial" w:cs="Arial"/>
+                <w:sz w:val="22"/>
+                <w:szCs w:val="22"/>
+              </w:rPr>
               <w:t>Exam I</w:t>
             </w:r>
           </w:p>
@@ -1426,6 +1458,14 @@
                 <w:szCs w:val="22"/>
               </w:rPr>
             </w:pPr>
+            <w:r>
+              <w:rPr>
+                <w:rFonts w:ascii="Arial" w:eastAsia="Arial Unicode MS" w:hAnsi="Arial" w:cs="Arial"/>
+                <w:sz w:val="22"/>
+                <w:szCs w:val="22"/>
+              </w:rPr>
+              <w:t xml:space="preserve">Practical </w:t>
+            </w:r>
             <w:r>
               <w:rPr>
                 <w:rFonts w:ascii="Arial" w:eastAsia="Arial Unicode MS" w:hAnsi="Arial" w:cs="Arial"/>
@@ -3417,7 +3457,7 @@
 </file>
 
 <file path=customXml/itemProps1.xml><?xml version="1.0" encoding="utf-8"?>
-<ds:datastoreItem xmlns:ds="http://schemas.openxmlformats.org/officeDocument/2006/customXml" ds:itemID="{3AC2AECA-3F13-AF4C-96B8-F8824996C9B0}">
+<ds:datastoreItem xmlns:ds="http://schemas.openxmlformats.org/officeDocument/2006/customXml" ds:itemID="{93B09C18-256D-CF43-BAED-E0BD7A10D23D}">
   <ds:schemaRefs>
     <ds:schemaRef ds:uri="http://schemas.openxmlformats.org/officeDocument/2006/bibliography"/>
   </ds:schemaRefs>

</xml_diff>

<commit_message>
update syllabus and remove homework solutions
</commit_message>
<xml_diff>
--- a/ANTH6413_syllabus.docx
+++ b/ANTH6413_syllabus.docx
@@ -275,7 +275,7 @@
                 <w:sz w:val="22"/>
                 <w:szCs w:val="22"/>
               </w:rPr>
-              <w:t xml:space="preserve">Class Time: Monday </w:t>
+              <w:t xml:space="preserve">Class Time: </w:t>
             </w:r>
             <w:r>
               <w:rPr>
@@ -283,7 +283,7 @@
                 <w:sz w:val="22"/>
                 <w:szCs w:val="22"/>
               </w:rPr>
-              <w:t>3</w:t>
+              <w:t>Wednesday</w:t>
             </w:r>
             <w:r>
               <w:rPr>
@@ -291,7 +291,23 @@
                 <w:sz w:val="22"/>
                 <w:szCs w:val="22"/>
               </w:rPr>
-              <w:t>:30-6</w:t>
+              <w:t xml:space="preserve"> </w:t>
+            </w:r>
+            <w:r>
+              <w:rPr>
+                <w:rFonts w:ascii="Arial" w:eastAsia="Arial Unicode MS" w:hAnsi="Arial" w:cs="Arial"/>
+                <w:sz w:val="22"/>
+                <w:szCs w:val="22"/>
+              </w:rPr>
+              <w:t>9:00</w:t>
+            </w:r>
+            <w:r>
+              <w:rPr>
+                <w:rFonts w:ascii="Arial" w:eastAsia="Arial Unicode MS" w:hAnsi="Arial" w:cs="Arial"/>
+                <w:sz w:val="22"/>
+                <w:szCs w:val="22"/>
+              </w:rPr>
+              <w:t>-10</w:t>
             </w:r>
             <w:bookmarkStart w:id="0" w:name="_GoBack"/>
             <w:bookmarkEnd w:id="0"/>
@@ -301,7 +317,7 @@
                 <w:sz w:val="22"/>
                 <w:szCs w:val="22"/>
               </w:rPr>
-              <w:t>:00</w:t>
+              <w:t>:50</w:t>
             </w:r>
             <w:r>
               <w:rPr>
@@ -317,7 +333,7 @@
                 <w:sz w:val="22"/>
                 <w:szCs w:val="22"/>
               </w:rPr>
-              <w:t>PM</w:t>
+              <w:t>AM</w:t>
             </w:r>
           </w:p>
           <w:p>
@@ -1991,58 +2007,56 @@
           <w:sz w:val="22"/>
           <w:szCs w:val="22"/>
         </w:rPr>
+        <w:sectPr>
+          <w:footerReference w:type="even" r:id="rId11"/>
+          <w:footerReference w:type="default" r:id="rId12"/>
+          <w:pgSz w:w="12240" w:h="15840"/>
+          <w:pgMar w:top="1440" w:right="1440" w:bottom="1440" w:left="1440" w:header="720" w:footer="720" w:gutter="0"/>
+          <w:cols w:space="720"/>
+          <w:docGrid w:linePitch="360"/>
+        </w:sectPr>
       </w:pPr>
     </w:p>
     <w:p>
       <w:pPr>
-        <w:jc w:val="center"/>
-        <w:rPr>
-          <w:rFonts w:ascii="Arial" w:eastAsia="Arial Unicode MS" w:hAnsi="Arial" w:cs="Arial"/>
-          <w:b/>
-          <w:sz w:val="22"/>
-          <w:szCs w:val="22"/>
-        </w:rPr>
-      </w:pPr>
-      <w:r>
-        <w:rPr>
-          <w:rFonts w:ascii="Arial" w:eastAsia="Arial Unicode MS" w:hAnsi="Arial" w:cs="Arial"/>
-          <w:b/>
-          <w:sz w:val="22"/>
-          <w:szCs w:val="22"/>
-        </w:rPr>
-        <w:t>COURSE SCHEDULE</w:t>
-      </w:r>
+        <w:rPr>
+          <w:rFonts w:ascii="Arial" w:eastAsia="Arial Unicode MS" w:hAnsi="Arial" w:cs="Arial"/>
+          <w:sz w:val="22"/>
+          <w:szCs w:val="22"/>
+        </w:rPr>
+      </w:pPr>
     </w:p>
     <w:p>
       <w:pPr>
-        <w:rPr>
-          <w:rFonts w:ascii="Arial" w:eastAsia="Arial Unicode MS" w:hAnsi="Arial" w:cs="Arial"/>
-          <w:sz w:val="22"/>
-          <w:szCs w:val="22"/>
-        </w:rPr>
-      </w:pPr>
+        <w:jc w:val="center"/>
+        <w:rPr>
+          <w:rFonts w:ascii="Arial" w:eastAsia="Arial Unicode MS" w:hAnsi="Arial" w:cs="Arial"/>
+          <w:b/>
+          <w:sz w:val="22"/>
+          <w:szCs w:val="22"/>
+        </w:rPr>
+      </w:pPr>
+      <w:r>
+        <w:rPr>
+          <w:rFonts w:ascii="Arial" w:eastAsia="Arial Unicode MS" w:hAnsi="Arial" w:cs="Arial"/>
+          <w:b/>
+          <w:sz w:val="22"/>
+          <w:szCs w:val="22"/>
+        </w:rPr>
+        <w:t>COURSE SCHEDULE</w:t>
+      </w:r>
     </w:p>
     <w:p>
       <w:pPr>
         <w:rPr>
           <w:rFonts w:ascii="Arial" w:eastAsia="Arial Unicode MS" w:hAnsi="Arial" w:cs="Arial"/>
-          <w:b/>
-          <w:sz w:val="22"/>
-          <w:szCs w:val="22"/>
-        </w:rPr>
-      </w:pPr>
-      <w:r>
-        <w:rPr>
-          <w:rFonts w:ascii="Arial" w:eastAsia="Arial Unicode MS" w:hAnsi="Arial" w:cs="Arial"/>
-          <w:sz w:val="22"/>
-          <w:szCs w:val="22"/>
-        </w:rPr>
-        <w:t>See course website at http://hompal-stats.wabarr.com/homework.html</w:t>
-      </w:r>
+          <w:sz w:val="22"/>
+          <w:szCs w:val="22"/>
+        </w:rPr>
+      </w:pPr>
     </w:p>
     <w:p>
       <w:pPr>
-        <w:jc w:val="center"/>
         <w:rPr>
           <w:rFonts w:ascii="Arial" w:eastAsia="Arial Unicode MS" w:hAnsi="Arial" w:cs="Arial"/>
           <w:b/>
@@ -2050,9 +2064,3696 @@
           <w:szCs w:val="22"/>
         </w:rPr>
       </w:pPr>
+      <w:r>
+        <w:rPr>
+          <w:rFonts w:ascii="Arial" w:eastAsia="Arial Unicode MS" w:hAnsi="Arial" w:cs="Arial"/>
+          <w:sz w:val="22"/>
+          <w:szCs w:val="22"/>
+        </w:rPr>
+        <w:t>See</w:t>
+      </w:r>
+      <w:r>
+        <w:rPr>
+          <w:rFonts w:ascii="Arial" w:eastAsia="Arial Unicode MS" w:hAnsi="Arial" w:cs="Arial"/>
+          <w:sz w:val="22"/>
+          <w:szCs w:val="22"/>
+        </w:rPr>
+        <w:t xml:space="preserve"> full</w:t>
+      </w:r>
+      <w:r>
+        <w:rPr>
+          <w:rFonts w:ascii="Arial" w:eastAsia="Arial Unicode MS" w:hAnsi="Arial" w:cs="Arial"/>
+          <w:sz w:val="22"/>
+          <w:szCs w:val="22"/>
+        </w:rPr>
+        <w:t xml:space="preserve"> course website at http://hompal-stats.wabarr.com/homework.html</w:t>
+      </w:r>
     </w:p>
     <w:p>
       <w:pPr>
+        <w:jc w:val="center"/>
+        <w:rPr>
+          <w:rFonts w:ascii="Arial" w:eastAsia="Arial Unicode MS" w:hAnsi="Arial" w:cs="Arial"/>
+          <w:b/>
+          <w:sz w:val="22"/>
+          <w:szCs w:val="22"/>
+        </w:rPr>
+      </w:pPr>
+    </w:p>
+    <w:tbl>
+      <w:tblPr>
+        <w:tblW w:w="12585" w:type="dxa"/>
+        <w:shd w:val="clear" w:color="auto" w:fill="FFFFFF"/>
+        <w:tblCellMar>
+          <w:top w:w="15" w:type="dxa"/>
+          <w:left w:w="15" w:type="dxa"/>
+          <w:bottom w:w="15" w:type="dxa"/>
+          <w:right w:w="15" w:type="dxa"/>
+        </w:tblCellMar>
+        <w:tblLook w:val="04A0" w:firstRow="1" w:lastRow="0" w:firstColumn="1" w:lastColumn="0" w:noHBand="0" w:noVBand="1"/>
+      </w:tblPr>
+      <w:tblGrid>
+        <w:gridCol w:w="1227"/>
+        <w:gridCol w:w="3770"/>
+        <w:gridCol w:w="2949"/>
+        <w:gridCol w:w="4639"/>
+      </w:tblGrid>
+      <w:tr>
+        <w:trPr>
+          <w:tblHeader/>
+        </w:trPr>
+        <w:tc>
+          <w:tcPr>
+            <w:tcW w:w="0" w:type="auto"/>
+            <w:tcBorders>
+              <w:top w:val="nil"/>
+              <w:bottom w:val="single" w:sz="12" w:space="0" w:color="DDDDDD"/>
+            </w:tcBorders>
+            <w:shd w:val="clear" w:color="auto" w:fill="FFFFFF"/>
+            <w:tcMar>
+              <w:top w:w="75" w:type="dxa"/>
+              <w:left w:w="75" w:type="dxa"/>
+              <w:bottom w:w="75" w:type="dxa"/>
+              <w:right w:w="75" w:type="dxa"/>
+            </w:tcMar>
+            <w:vAlign w:val="bottom"/>
+            <w:hideMark/>
+          </w:tcPr>
+          <w:p>
+            <w:pPr>
+              <w:spacing w:after="300"/>
+              <w:rPr>
+                <w:rFonts w:ascii="Arial" w:eastAsia="Times New Roman" w:hAnsi="Arial" w:cs="Arial"/>
+                <w:b/>
+                <w:bCs/>
+                <w:color w:val="333333"/>
+                <w:sz w:val="22"/>
+                <w:szCs w:val="22"/>
+              </w:rPr>
+            </w:pPr>
+            <w:r>
+              <w:rPr>
+                <w:rFonts w:ascii="Arial" w:eastAsia="Times New Roman" w:hAnsi="Arial" w:cs="Arial"/>
+                <w:b/>
+                <w:bCs/>
+                <w:color w:val="333333"/>
+                <w:sz w:val="22"/>
+                <w:szCs w:val="22"/>
+              </w:rPr>
+              <w:t>Date</w:t>
+            </w:r>
+          </w:p>
+        </w:tc>
+        <w:tc>
+          <w:tcPr>
+            <w:tcW w:w="3770" w:type="dxa"/>
+            <w:tcBorders>
+              <w:top w:val="nil"/>
+              <w:bottom w:val="single" w:sz="12" w:space="0" w:color="DDDDDD"/>
+            </w:tcBorders>
+            <w:shd w:val="clear" w:color="auto" w:fill="FFFFFF"/>
+            <w:tcMar>
+              <w:top w:w="75" w:type="dxa"/>
+              <w:left w:w="75" w:type="dxa"/>
+              <w:bottom w:w="75" w:type="dxa"/>
+              <w:right w:w="75" w:type="dxa"/>
+            </w:tcMar>
+            <w:vAlign w:val="bottom"/>
+            <w:hideMark/>
+          </w:tcPr>
+          <w:p>
+            <w:pPr>
+              <w:spacing w:after="300"/>
+              <w:rPr>
+                <w:rFonts w:ascii="Arial" w:eastAsia="Times New Roman" w:hAnsi="Arial" w:cs="Arial"/>
+                <w:b/>
+                <w:bCs/>
+                <w:color w:val="333333"/>
+                <w:sz w:val="22"/>
+                <w:szCs w:val="22"/>
+              </w:rPr>
+            </w:pPr>
+            <w:r>
+              <w:rPr>
+                <w:rFonts w:ascii="Arial" w:eastAsia="Times New Roman" w:hAnsi="Arial" w:cs="Arial"/>
+                <w:b/>
+                <w:bCs/>
+                <w:color w:val="333333"/>
+                <w:sz w:val="22"/>
+                <w:szCs w:val="22"/>
+              </w:rPr>
+              <w:t>Demo</w:t>
+            </w:r>
+          </w:p>
+        </w:tc>
+        <w:tc>
+          <w:tcPr>
+            <w:tcW w:w="2949" w:type="dxa"/>
+            <w:tcBorders>
+              <w:top w:val="nil"/>
+              <w:bottom w:val="single" w:sz="12" w:space="0" w:color="DDDDDD"/>
+            </w:tcBorders>
+            <w:shd w:val="clear" w:color="auto" w:fill="FFFFFF"/>
+            <w:tcMar>
+              <w:top w:w="75" w:type="dxa"/>
+              <w:left w:w="75" w:type="dxa"/>
+              <w:bottom w:w="75" w:type="dxa"/>
+              <w:right w:w="75" w:type="dxa"/>
+            </w:tcMar>
+            <w:vAlign w:val="bottom"/>
+            <w:hideMark/>
+          </w:tcPr>
+          <w:p>
+            <w:pPr>
+              <w:spacing w:after="300"/>
+              <w:rPr>
+                <w:rFonts w:ascii="Arial" w:eastAsia="Times New Roman" w:hAnsi="Arial" w:cs="Arial"/>
+                <w:b/>
+                <w:bCs/>
+                <w:color w:val="333333"/>
+                <w:sz w:val="22"/>
+                <w:szCs w:val="22"/>
+              </w:rPr>
+            </w:pPr>
+            <w:r>
+              <w:rPr>
+                <w:rFonts w:ascii="Arial" w:eastAsia="Times New Roman" w:hAnsi="Arial" w:cs="Arial"/>
+                <w:b/>
+                <w:bCs/>
+                <w:color w:val="333333"/>
+                <w:sz w:val="22"/>
+                <w:szCs w:val="22"/>
+              </w:rPr>
+              <w:t>Homework</w:t>
+            </w:r>
+          </w:p>
+        </w:tc>
+        <w:tc>
+          <w:tcPr>
+            <w:tcW w:w="4639" w:type="dxa"/>
+            <w:tcBorders>
+              <w:top w:val="nil"/>
+              <w:bottom w:val="single" w:sz="12" w:space="0" w:color="DDDDDD"/>
+            </w:tcBorders>
+            <w:shd w:val="clear" w:color="auto" w:fill="FFFFFF"/>
+            <w:tcMar>
+              <w:top w:w="75" w:type="dxa"/>
+              <w:left w:w="75" w:type="dxa"/>
+              <w:bottom w:w="75" w:type="dxa"/>
+              <w:right w:w="75" w:type="dxa"/>
+            </w:tcMar>
+            <w:vAlign w:val="bottom"/>
+            <w:hideMark/>
+          </w:tcPr>
+          <w:p>
+            <w:pPr>
+              <w:spacing w:after="300"/>
+              <w:rPr>
+                <w:rFonts w:ascii="Arial" w:eastAsia="Times New Roman" w:hAnsi="Arial" w:cs="Arial"/>
+                <w:b/>
+                <w:bCs/>
+                <w:color w:val="333333"/>
+                <w:sz w:val="22"/>
+                <w:szCs w:val="22"/>
+              </w:rPr>
+            </w:pPr>
+            <w:r>
+              <w:rPr>
+                <w:rFonts w:ascii="Arial" w:eastAsia="Times New Roman" w:hAnsi="Arial" w:cs="Arial"/>
+                <w:b/>
+                <w:bCs/>
+                <w:color w:val="333333"/>
+                <w:sz w:val="22"/>
+                <w:szCs w:val="22"/>
+              </w:rPr>
+              <w:t>Reading</w:t>
+            </w:r>
+          </w:p>
+        </w:tc>
+      </w:tr>
+      <w:tr>
+        <w:tc>
+          <w:tcPr>
+            <w:tcW w:w="0" w:type="auto"/>
+            <w:tcBorders>
+              <w:top w:val="single" w:sz="6" w:space="0" w:color="DDDDDD"/>
+            </w:tcBorders>
+            <w:shd w:val="clear" w:color="auto" w:fill="FFFFFF"/>
+            <w:tcMar>
+              <w:top w:w="75" w:type="dxa"/>
+              <w:left w:w="75" w:type="dxa"/>
+              <w:bottom w:w="75" w:type="dxa"/>
+              <w:right w:w="75" w:type="dxa"/>
+            </w:tcMar>
+            <w:hideMark/>
+          </w:tcPr>
+          <w:p>
+            <w:pPr>
+              <w:spacing w:after="300"/>
+              <w:rPr>
+                <w:rFonts w:ascii="Arial" w:eastAsia="Times New Roman" w:hAnsi="Arial" w:cs="Arial"/>
+                <w:color w:val="333333"/>
+                <w:sz w:val="22"/>
+                <w:szCs w:val="22"/>
+              </w:rPr>
+            </w:pPr>
+            <w:r>
+              <w:rPr>
+                <w:rFonts w:ascii="Arial" w:eastAsia="Times New Roman" w:hAnsi="Arial" w:cs="Arial"/>
+                <w:color w:val="333333"/>
+                <w:sz w:val="22"/>
+                <w:szCs w:val="22"/>
+              </w:rPr>
+              <w:t>August 29</w:t>
+            </w:r>
+          </w:p>
+        </w:tc>
+        <w:tc>
+          <w:tcPr>
+            <w:tcW w:w="3770" w:type="dxa"/>
+            <w:tcBorders>
+              <w:top w:val="single" w:sz="6" w:space="0" w:color="DDDDDD"/>
+            </w:tcBorders>
+            <w:shd w:val="clear" w:color="auto" w:fill="FFFFFF"/>
+            <w:tcMar>
+              <w:top w:w="75" w:type="dxa"/>
+              <w:left w:w="75" w:type="dxa"/>
+              <w:bottom w:w="75" w:type="dxa"/>
+              <w:right w:w="75" w:type="dxa"/>
+            </w:tcMar>
+            <w:hideMark/>
+          </w:tcPr>
+          <w:p>
+            <w:pPr>
+              <w:spacing w:after="300"/>
+              <w:rPr>
+                <w:rFonts w:ascii="Arial" w:eastAsia="Times New Roman" w:hAnsi="Arial" w:cs="Arial"/>
+                <w:color w:val="333333"/>
+                <w:sz w:val="22"/>
+                <w:szCs w:val="22"/>
+              </w:rPr>
+            </w:pPr>
+            <w:hyperlink r:id="rId13" w:history="1">
+              <w:r>
+                <w:rPr>
+                  <w:rStyle w:val="Hyperlink"/>
+                  <w:rFonts w:ascii="Arial" w:eastAsia="Times New Roman" w:hAnsi="Arial" w:cs="Arial"/>
+                  <w:color w:val="DD4814"/>
+                  <w:sz w:val="22"/>
+                  <w:szCs w:val="22"/>
+                  <w:u w:val="none"/>
+                </w:rPr>
+                <w:t>Intro to Course</w:t>
+              </w:r>
+            </w:hyperlink>
+            <w:r>
+              <w:rPr>
+                <w:rStyle w:val="apple-converted-space"/>
+                <w:rFonts w:ascii="Arial" w:eastAsia="Times New Roman" w:hAnsi="Arial" w:cs="Arial"/>
+                <w:color w:val="333333"/>
+                <w:sz w:val="22"/>
+                <w:szCs w:val="22"/>
+              </w:rPr>
+              <w:t> </w:t>
+            </w:r>
+            <w:r>
+              <w:rPr>
+                <w:rFonts w:ascii="Arial" w:eastAsia="Times New Roman" w:hAnsi="Arial" w:cs="Arial"/>
+                <w:color w:val="333333"/>
+                <w:sz w:val="22"/>
+                <w:szCs w:val="22"/>
+              </w:rPr>
+              <w:t>&amp;</w:t>
+            </w:r>
+            <w:r>
+              <w:rPr>
+                <w:rStyle w:val="apple-converted-space"/>
+                <w:rFonts w:ascii="Arial" w:eastAsia="Times New Roman" w:hAnsi="Arial" w:cs="Arial"/>
+                <w:color w:val="333333"/>
+                <w:sz w:val="22"/>
+                <w:szCs w:val="22"/>
+              </w:rPr>
+              <w:t> </w:t>
+            </w:r>
+            <w:hyperlink r:id="rId14" w:history="1">
+              <w:r>
+                <w:rPr>
+                  <w:rStyle w:val="Hyperlink"/>
+                  <w:rFonts w:ascii="Arial" w:eastAsia="Times New Roman" w:hAnsi="Arial" w:cs="Arial"/>
+                  <w:color w:val="DD4814"/>
+                  <w:sz w:val="22"/>
+                  <w:szCs w:val="22"/>
+                  <w:u w:val="none"/>
+                </w:rPr>
+                <w:t>Intro to R</w:t>
+              </w:r>
+            </w:hyperlink>
+          </w:p>
+        </w:tc>
+        <w:tc>
+          <w:tcPr>
+            <w:tcW w:w="2949" w:type="dxa"/>
+            <w:tcBorders>
+              <w:top w:val="single" w:sz="6" w:space="0" w:color="DDDDDD"/>
+            </w:tcBorders>
+            <w:shd w:val="clear" w:color="auto" w:fill="FFFFFF"/>
+            <w:tcMar>
+              <w:top w:w="75" w:type="dxa"/>
+              <w:left w:w="75" w:type="dxa"/>
+              <w:bottom w:w="75" w:type="dxa"/>
+              <w:right w:w="75" w:type="dxa"/>
+            </w:tcMar>
+            <w:hideMark/>
+          </w:tcPr>
+          <w:p>
+            <w:pPr>
+              <w:spacing w:after="300"/>
+              <w:rPr>
+                <w:rFonts w:ascii="Arial" w:eastAsia="Times New Roman" w:hAnsi="Arial" w:cs="Arial"/>
+                <w:color w:val="333333"/>
+                <w:sz w:val="22"/>
+                <w:szCs w:val="22"/>
+              </w:rPr>
+            </w:pPr>
+            <w:hyperlink r:id="rId15" w:history="1">
+              <w:r>
+                <w:rPr>
+                  <w:rStyle w:val="Hyperlink"/>
+                  <w:rFonts w:ascii="Arial" w:eastAsia="Times New Roman" w:hAnsi="Arial" w:cs="Arial"/>
+                  <w:color w:val="DD4814"/>
+                  <w:sz w:val="22"/>
+                  <w:szCs w:val="22"/>
+                  <w:u w:val="none"/>
+                </w:rPr>
+                <w:t>Try R Tutorial</w:t>
+              </w:r>
+            </w:hyperlink>
+          </w:p>
+        </w:tc>
+        <w:tc>
+          <w:tcPr>
+            <w:tcW w:w="4639" w:type="dxa"/>
+            <w:tcBorders>
+              <w:top w:val="single" w:sz="6" w:space="0" w:color="DDDDDD"/>
+            </w:tcBorders>
+            <w:shd w:val="clear" w:color="auto" w:fill="FFFFFF"/>
+            <w:tcMar>
+              <w:top w:w="75" w:type="dxa"/>
+              <w:left w:w="75" w:type="dxa"/>
+              <w:bottom w:w="75" w:type="dxa"/>
+              <w:right w:w="75" w:type="dxa"/>
+            </w:tcMar>
+            <w:hideMark/>
+          </w:tcPr>
+          <w:p>
+            <w:pPr>
+              <w:spacing w:after="300"/>
+              <w:rPr>
+                <w:rFonts w:ascii="Arial" w:eastAsia="Times New Roman" w:hAnsi="Arial" w:cs="Arial"/>
+                <w:color w:val="333333"/>
+                <w:sz w:val="22"/>
+                <w:szCs w:val="22"/>
+              </w:rPr>
+            </w:pPr>
+            <w:r>
+              <w:rPr>
+                <w:rFonts w:ascii="Arial" w:eastAsia="Times New Roman" w:hAnsi="Arial" w:cs="Arial"/>
+                <w:color w:val="333333"/>
+                <w:sz w:val="22"/>
+                <w:szCs w:val="22"/>
+              </w:rPr>
+              <w:t>-</w:t>
+            </w:r>
+          </w:p>
+        </w:tc>
+      </w:tr>
+      <w:tr>
+        <w:tc>
+          <w:tcPr>
+            <w:tcW w:w="0" w:type="auto"/>
+            <w:tcBorders>
+              <w:top w:val="single" w:sz="6" w:space="0" w:color="DDDDDD"/>
+            </w:tcBorders>
+            <w:shd w:val="clear" w:color="auto" w:fill="FFFFFF"/>
+            <w:tcMar>
+              <w:top w:w="75" w:type="dxa"/>
+              <w:left w:w="75" w:type="dxa"/>
+              <w:bottom w:w="75" w:type="dxa"/>
+              <w:right w:w="75" w:type="dxa"/>
+            </w:tcMar>
+            <w:hideMark/>
+          </w:tcPr>
+          <w:p>
+            <w:pPr>
+              <w:spacing w:after="300"/>
+              <w:rPr>
+                <w:rFonts w:ascii="Arial" w:eastAsia="Times New Roman" w:hAnsi="Arial" w:cs="Arial"/>
+                <w:color w:val="333333"/>
+                <w:sz w:val="22"/>
+                <w:szCs w:val="22"/>
+              </w:rPr>
+            </w:pPr>
+            <w:r>
+              <w:rPr>
+                <w:rFonts w:ascii="Arial" w:eastAsia="Times New Roman" w:hAnsi="Arial" w:cs="Arial"/>
+                <w:color w:val="333333"/>
+                <w:sz w:val="22"/>
+                <w:szCs w:val="22"/>
+              </w:rPr>
+              <w:t>September 5</w:t>
+            </w:r>
+          </w:p>
+        </w:tc>
+        <w:tc>
+          <w:tcPr>
+            <w:tcW w:w="3770" w:type="dxa"/>
+            <w:tcBorders>
+              <w:top w:val="single" w:sz="6" w:space="0" w:color="DDDDDD"/>
+            </w:tcBorders>
+            <w:shd w:val="clear" w:color="auto" w:fill="FFFFFF"/>
+            <w:tcMar>
+              <w:top w:w="75" w:type="dxa"/>
+              <w:left w:w="75" w:type="dxa"/>
+              <w:bottom w:w="75" w:type="dxa"/>
+              <w:right w:w="75" w:type="dxa"/>
+            </w:tcMar>
+            <w:hideMark/>
+          </w:tcPr>
+          <w:p>
+            <w:pPr>
+              <w:spacing w:after="300"/>
+              <w:rPr>
+                <w:rFonts w:ascii="Arial" w:eastAsia="Times New Roman" w:hAnsi="Arial" w:cs="Arial"/>
+                <w:color w:val="333333"/>
+                <w:sz w:val="22"/>
+                <w:szCs w:val="22"/>
+              </w:rPr>
+            </w:pPr>
+            <w:r>
+              <w:rPr>
+                <w:rStyle w:val="Strong"/>
+                <w:rFonts w:ascii="Arial" w:eastAsia="Times New Roman" w:hAnsi="Arial" w:cs="Arial"/>
+                <w:color w:val="0000FF"/>
+                <w:sz w:val="22"/>
+                <w:szCs w:val="22"/>
+              </w:rPr>
+              <w:t>Labor Day, No Class</w:t>
+            </w:r>
+          </w:p>
+        </w:tc>
+        <w:tc>
+          <w:tcPr>
+            <w:tcW w:w="2949" w:type="dxa"/>
+            <w:tcBorders>
+              <w:top w:val="single" w:sz="6" w:space="0" w:color="DDDDDD"/>
+            </w:tcBorders>
+            <w:shd w:val="clear" w:color="auto" w:fill="FFFFFF"/>
+            <w:tcMar>
+              <w:top w:w="75" w:type="dxa"/>
+              <w:left w:w="75" w:type="dxa"/>
+              <w:bottom w:w="75" w:type="dxa"/>
+              <w:right w:w="75" w:type="dxa"/>
+            </w:tcMar>
+            <w:hideMark/>
+          </w:tcPr>
+          <w:p>
+            <w:pPr>
+              <w:spacing w:after="300"/>
+              <w:rPr>
+                <w:rFonts w:ascii="Arial" w:eastAsia="Times New Roman" w:hAnsi="Arial" w:cs="Arial"/>
+                <w:color w:val="333333"/>
+                <w:sz w:val="22"/>
+                <w:szCs w:val="22"/>
+              </w:rPr>
+            </w:pPr>
+            <w:r>
+              <w:rPr>
+                <w:rFonts w:ascii="Arial" w:eastAsia="Times New Roman" w:hAnsi="Arial" w:cs="Arial"/>
+                <w:color w:val="333333"/>
+                <w:sz w:val="22"/>
+                <w:szCs w:val="22"/>
+              </w:rPr>
+              <w:t>-</w:t>
+            </w:r>
+          </w:p>
+        </w:tc>
+        <w:tc>
+          <w:tcPr>
+            <w:tcW w:w="4639" w:type="dxa"/>
+            <w:tcBorders>
+              <w:top w:val="single" w:sz="6" w:space="0" w:color="DDDDDD"/>
+            </w:tcBorders>
+            <w:shd w:val="clear" w:color="auto" w:fill="FFFFFF"/>
+            <w:tcMar>
+              <w:top w:w="75" w:type="dxa"/>
+              <w:left w:w="75" w:type="dxa"/>
+              <w:bottom w:w="75" w:type="dxa"/>
+              <w:right w:w="75" w:type="dxa"/>
+            </w:tcMar>
+            <w:hideMark/>
+          </w:tcPr>
+          <w:p>
+            <w:pPr>
+              <w:spacing w:after="300"/>
+              <w:rPr>
+                <w:rFonts w:ascii="Arial" w:eastAsia="Times New Roman" w:hAnsi="Arial" w:cs="Arial"/>
+                <w:color w:val="333333"/>
+                <w:sz w:val="22"/>
+                <w:szCs w:val="22"/>
+              </w:rPr>
+            </w:pPr>
+            <w:hyperlink r:id="rId16" w:history="1">
+              <w:r>
+                <w:rPr>
+                  <w:rStyle w:val="Hyperlink"/>
+                  <w:rFonts w:ascii="Arial" w:eastAsia="Times New Roman" w:hAnsi="Arial" w:cs="Arial"/>
+                  <w:color w:val="DD4814"/>
+                  <w:sz w:val="22"/>
+                  <w:szCs w:val="22"/>
+                  <w:u w:val="none"/>
+                </w:rPr>
+                <w:t>R Markdown Cheat Sheet</w:t>
+              </w:r>
+            </w:hyperlink>
+          </w:p>
+        </w:tc>
+      </w:tr>
+      <w:tr>
+        <w:tc>
+          <w:tcPr>
+            <w:tcW w:w="0" w:type="auto"/>
+            <w:tcBorders>
+              <w:top w:val="single" w:sz="6" w:space="0" w:color="DDDDDD"/>
+            </w:tcBorders>
+            <w:shd w:val="clear" w:color="auto" w:fill="FFFFFF"/>
+            <w:tcMar>
+              <w:top w:w="75" w:type="dxa"/>
+              <w:left w:w="75" w:type="dxa"/>
+              <w:bottom w:w="75" w:type="dxa"/>
+              <w:right w:w="75" w:type="dxa"/>
+            </w:tcMar>
+            <w:hideMark/>
+          </w:tcPr>
+          <w:p>
+            <w:pPr>
+              <w:spacing w:after="300"/>
+              <w:rPr>
+                <w:rFonts w:ascii="Arial" w:eastAsia="Times New Roman" w:hAnsi="Arial" w:cs="Arial"/>
+                <w:color w:val="333333"/>
+                <w:sz w:val="22"/>
+                <w:szCs w:val="22"/>
+              </w:rPr>
+            </w:pPr>
+            <w:r>
+              <w:rPr>
+                <w:rFonts w:ascii="Arial" w:eastAsia="Times New Roman" w:hAnsi="Arial" w:cs="Arial"/>
+                <w:color w:val="333333"/>
+                <w:sz w:val="22"/>
+                <w:szCs w:val="22"/>
+              </w:rPr>
+              <w:t>September 12</w:t>
+            </w:r>
+          </w:p>
+        </w:tc>
+        <w:tc>
+          <w:tcPr>
+            <w:tcW w:w="3770" w:type="dxa"/>
+            <w:tcBorders>
+              <w:top w:val="single" w:sz="6" w:space="0" w:color="DDDDDD"/>
+            </w:tcBorders>
+            <w:shd w:val="clear" w:color="auto" w:fill="FFFFFF"/>
+            <w:tcMar>
+              <w:top w:w="75" w:type="dxa"/>
+              <w:left w:w="75" w:type="dxa"/>
+              <w:bottom w:w="75" w:type="dxa"/>
+              <w:right w:w="75" w:type="dxa"/>
+            </w:tcMar>
+            <w:hideMark/>
+          </w:tcPr>
+          <w:p>
+            <w:pPr>
+              <w:spacing w:after="300"/>
+              <w:rPr>
+                <w:rFonts w:ascii="Arial" w:eastAsia="Times New Roman" w:hAnsi="Arial" w:cs="Arial"/>
+                <w:color w:val="333333"/>
+                <w:sz w:val="22"/>
+                <w:szCs w:val="22"/>
+              </w:rPr>
+            </w:pPr>
+            <w:hyperlink r:id="rId17" w:history="1">
+              <w:r>
+                <w:rPr>
+                  <w:rStyle w:val="Hyperlink"/>
+                  <w:rFonts w:ascii="Arial" w:eastAsia="Times New Roman" w:hAnsi="Arial" w:cs="Arial"/>
+                  <w:color w:val="DD4814"/>
+                  <w:sz w:val="22"/>
+                  <w:szCs w:val="22"/>
+                  <w:u w:val="none"/>
+                </w:rPr>
+                <w:t>Visualizing Data</w:t>
+              </w:r>
+            </w:hyperlink>
+            <w:r>
+              <w:rPr>
+                <w:rStyle w:val="apple-converted-space"/>
+                <w:rFonts w:ascii="Arial" w:eastAsia="Times New Roman" w:hAnsi="Arial" w:cs="Arial"/>
+                <w:color w:val="333333"/>
+                <w:sz w:val="22"/>
+                <w:szCs w:val="22"/>
+              </w:rPr>
+              <w:t> </w:t>
+            </w:r>
+            <w:r>
+              <w:rPr>
+                <w:rFonts w:ascii="Arial" w:eastAsia="Times New Roman" w:hAnsi="Arial" w:cs="Arial"/>
+                <w:color w:val="333333"/>
+                <w:sz w:val="22"/>
+                <w:szCs w:val="22"/>
+              </w:rPr>
+              <w:t>&amp;</w:t>
+            </w:r>
+            <w:r>
+              <w:rPr>
+                <w:rStyle w:val="apple-converted-space"/>
+                <w:rFonts w:ascii="Arial" w:eastAsia="Times New Roman" w:hAnsi="Arial" w:cs="Arial"/>
+                <w:color w:val="333333"/>
+                <w:sz w:val="22"/>
+                <w:szCs w:val="22"/>
+              </w:rPr>
+              <w:t> </w:t>
+            </w:r>
+            <w:hyperlink r:id="rId18" w:history="1">
+              <w:r>
+                <w:rPr>
+                  <w:rStyle w:val="Hyperlink"/>
+                  <w:rFonts w:ascii="Arial" w:eastAsia="Times New Roman" w:hAnsi="Arial" w:cs="Arial"/>
+                  <w:color w:val="DD4814"/>
+                  <w:sz w:val="22"/>
+                  <w:szCs w:val="22"/>
+                  <w:u w:val="none"/>
+                </w:rPr>
+                <w:t>Programming &amp; Wrangling</w:t>
+              </w:r>
+            </w:hyperlink>
+          </w:p>
+        </w:tc>
+        <w:tc>
+          <w:tcPr>
+            <w:tcW w:w="2949" w:type="dxa"/>
+            <w:tcBorders>
+              <w:top w:val="single" w:sz="6" w:space="0" w:color="DDDDDD"/>
+            </w:tcBorders>
+            <w:shd w:val="clear" w:color="auto" w:fill="FFFFFF"/>
+            <w:tcMar>
+              <w:top w:w="75" w:type="dxa"/>
+              <w:left w:w="75" w:type="dxa"/>
+              <w:bottom w:w="75" w:type="dxa"/>
+              <w:right w:w="75" w:type="dxa"/>
+            </w:tcMar>
+            <w:hideMark/>
+          </w:tcPr>
+          <w:p>
+            <w:pPr>
+              <w:spacing w:after="300"/>
+              <w:rPr>
+                <w:rFonts w:ascii="Arial" w:eastAsia="Times New Roman" w:hAnsi="Arial" w:cs="Arial"/>
+                <w:color w:val="333333"/>
+                <w:sz w:val="22"/>
+                <w:szCs w:val="22"/>
+              </w:rPr>
+            </w:pPr>
+            <w:hyperlink r:id="rId19" w:history="1">
+              <w:r>
+                <w:rPr>
+                  <w:rStyle w:val="Hyperlink"/>
+                  <w:rFonts w:ascii="Arial" w:eastAsia="Times New Roman" w:hAnsi="Arial" w:cs="Arial"/>
+                  <w:color w:val="DD4814"/>
+                  <w:sz w:val="22"/>
+                  <w:szCs w:val="22"/>
+                  <w:u w:val="none"/>
+                </w:rPr>
+                <w:t>Homework #1</w:t>
+              </w:r>
+            </w:hyperlink>
+            <w:r>
+              <w:rPr>
+                <w:rStyle w:val="apple-converted-space"/>
+                <w:rFonts w:ascii="Arial" w:eastAsia="Times New Roman" w:hAnsi="Arial" w:cs="Arial"/>
+                <w:color w:val="333333"/>
+                <w:sz w:val="22"/>
+                <w:szCs w:val="22"/>
+              </w:rPr>
+              <w:t> </w:t>
+            </w:r>
+            <w:r>
+              <w:rPr>
+                <w:rFonts w:ascii="Arial" w:eastAsia="Times New Roman" w:hAnsi="Arial" w:cs="Arial"/>
+                <w:color w:val="333333"/>
+                <w:sz w:val="22"/>
+                <w:szCs w:val="22"/>
+              </w:rPr>
+              <w:t>-</w:t>
+            </w:r>
+            <w:r>
+              <w:rPr>
+                <w:rStyle w:val="apple-converted-space"/>
+                <w:rFonts w:ascii="Arial" w:eastAsia="Times New Roman" w:hAnsi="Arial" w:cs="Arial"/>
+                <w:color w:val="333333"/>
+                <w:sz w:val="22"/>
+                <w:szCs w:val="22"/>
+              </w:rPr>
+              <w:t> </w:t>
+            </w:r>
+            <w:hyperlink r:id="rId20" w:history="1">
+              <w:r>
+                <w:rPr>
+                  <w:rStyle w:val="Hyperlink"/>
+                  <w:rFonts w:ascii="Arial" w:eastAsia="Times New Roman" w:hAnsi="Arial" w:cs="Arial"/>
+                  <w:color w:val="DD4814"/>
+                  <w:sz w:val="22"/>
+                  <w:szCs w:val="22"/>
+                  <w:u w:val="none"/>
+                </w:rPr>
+                <w:t>Solution</w:t>
+              </w:r>
+            </w:hyperlink>
+          </w:p>
+        </w:tc>
+        <w:tc>
+          <w:tcPr>
+            <w:tcW w:w="4639" w:type="dxa"/>
+            <w:tcBorders>
+              <w:top w:val="single" w:sz="6" w:space="0" w:color="DDDDDD"/>
+            </w:tcBorders>
+            <w:shd w:val="clear" w:color="auto" w:fill="FFFFFF"/>
+            <w:tcMar>
+              <w:top w:w="75" w:type="dxa"/>
+              <w:left w:w="75" w:type="dxa"/>
+              <w:bottom w:w="75" w:type="dxa"/>
+              <w:right w:w="75" w:type="dxa"/>
+            </w:tcMar>
+            <w:hideMark/>
+          </w:tcPr>
+          <w:p>
+            <w:pPr>
+              <w:spacing w:after="300"/>
+              <w:rPr>
+                <w:rFonts w:ascii="Arial" w:eastAsia="Times New Roman" w:hAnsi="Arial" w:cs="Arial"/>
+                <w:color w:val="333333"/>
+                <w:sz w:val="22"/>
+                <w:szCs w:val="22"/>
+              </w:rPr>
+            </w:pPr>
+            <w:hyperlink r:id="rId21" w:history="1">
+              <w:r>
+                <w:rPr>
+                  <w:rStyle w:val="Hyperlink"/>
+                  <w:rFonts w:ascii="Arial" w:eastAsia="Times New Roman" w:hAnsi="Arial" w:cs="Arial"/>
+                  <w:color w:val="DD4814"/>
+                  <w:sz w:val="22"/>
+                  <w:szCs w:val="22"/>
+                  <w:u w:val="none"/>
+                </w:rPr>
+                <w:t>dplyr vignette</w:t>
+              </w:r>
+            </w:hyperlink>
+          </w:p>
+        </w:tc>
+      </w:tr>
+      <w:tr>
+        <w:tc>
+          <w:tcPr>
+            <w:tcW w:w="0" w:type="auto"/>
+            <w:tcBorders>
+              <w:top w:val="single" w:sz="6" w:space="0" w:color="DDDDDD"/>
+            </w:tcBorders>
+            <w:shd w:val="clear" w:color="auto" w:fill="FFFFFF"/>
+            <w:tcMar>
+              <w:top w:w="75" w:type="dxa"/>
+              <w:left w:w="75" w:type="dxa"/>
+              <w:bottom w:w="75" w:type="dxa"/>
+              <w:right w:w="75" w:type="dxa"/>
+            </w:tcMar>
+            <w:hideMark/>
+          </w:tcPr>
+          <w:p>
+            <w:pPr>
+              <w:spacing w:after="300"/>
+              <w:rPr>
+                <w:rFonts w:ascii="Arial" w:eastAsia="Times New Roman" w:hAnsi="Arial" w:cs="Arial"/>
+                <w:color w:val="333333"/>
+                <w:sz w:val="22"/>
+                <w:szCs w:val="22"/>
+              </w:rPr>
+            </w:pPr>
+            <w:r>
+              <w:rPr>
+                <w:rFonts w:ascii="Arial" w:eastAsia="Times New Roman" w:hAnsi="Arial" w:cs="Arial"/>
+                <w:color w:val="333333"/>
+                <w:sz w:val="22"/>
+                <w:szCs w:val="22"/>
+              </w:rPr>
+              <w:t>September 19</w:t>
+            </w:r>
+          </w:p>
+        </w:tc>
+        <w:tc>
+          <w:tcPr>
+            <w:tcW w:w="3770" w:type="dxa"/>
+            <w:tcBorders>
+              <w:top w:val="single" w:sz="6" w:space="0" w:color="DDDDDD"/>
+            </w:tcBorders>
+            <w:shd w:val="clear" w:color="auto" w:fill="FFFFFF"/>
+            <w:tcMar>
+              <w:top w:w="75" w:type="dxa"/>
+              <w:left w:w="75" w:type="dxa"/>
+              <w:bottom w:w="75" w:type="dxa"/>
+              <w:right w:w="75" w:type="dxa"/>
+            </w:tcMar>
+            <w:hideMark/>
+          </w:tcPr>
+          <w:p>
+            <w:pPr>
+              <w:spacing w:after="300"/>
+              <w:rPr>
+                <w:rFonts w:ascii="Arial" w:eastAsia="Times New Roman" w:hAnsi="Arial" w:cs="Arial"/>
+                <w:color w:val="333333"/>
+                <w:sz w:val="22"/>
+                <w:szCs w:val="22"/>
+              </w:rPr>
+            </w:pPr>
+            <w:hyperlink r:id="rId22" w:history="1">
+              <w:r>
+                <w:rPr>
+                  <w:rStyle w:val="Hyperlink"/>
+                  <w:rFonts w:ascii="Arial" w:eastAsia="Times New Roman" w:hAnsi="Arial" w:cs="Arial"/>
+                  <w:color w:val="DD4814"/>
+                  <w:sz w:val="22"/>
+                  <w:szCs w:val="22"/>
+                  <w:u w:val="none"/>
+                </w:rPr>
+                <w:t>lapply()</w:t>
+              </w:r>
+            </w:hyperlink>
+            <w:r>
+              <w:rPr>
+                <w:rStyle w:val="apple-converted-space"/>
+                <w:rFonts w:ascii="Arial" w:eastAsia="Times New Roman" w:hAnsi="Arial" w:cs="Arial"/>
+                <w:color w:val="333333"/>
+                <w:sz w:val="22"/>
+                <w:szCs w:val="22"/>
+              </w:rPr>
+              <w:t> </w:t>
+            </w:r>
+            <w:r>
+              <w:rPr>
+                <w:rFonts w:ascii="Arial" w:eastAsia="Times New Roman" w:hAnsi="Arial" w:cs="Arial"/>
+                <w:color w:val="333333"/>
+                <w:sz w:val="22"/>
+                <w:szCs w:val="22"/>
+              </w:rPr>
+              <w:t>-</w:t>
+            </w:r>
+            <w:r>
+              <w:rPr>
+                <w:rStyle w:val="apple-converted-space"/>
+                <w:rFonts w:ascii="Arial" w:eastAsia="Times New Roman" w:hAnsi="Arial" w:cs="Arial"/>
+                <w:color w:val="333333"/>
+                <w:sz w:val="22"/>
+                <w:szCs w:val="22"/>
+              </w:rPr>
+              <w:t> </w:t>
+            </w:r>
+            <w:hyperlink r:id="rId23" w:history="1">
+              <w:r>
+                <w:rPr>
+                  <w:rStyle w:val="Hyperlink"/>
+                  <w:rFonts w:ascii="Arial" w:eastAsia="Times New Roman" w:hAnsi="Arial" w:cs="Arial"/>
+                  <w:color w:val="DD4814"/>
+                  <w:sz w:val="22"/>
+                  <w:szCs w:val="22"/>
+                  <w:u w:val="none"/>
+                </w:rPr>
+                <w:t>Probability</w:t>
+              </w:r>
+            </w:hyperlink>
+            <w:r>
+              <w:rPr>
+                <w:rStyle w:val="apple-converted-space"/>
+                <w:rFonts w:ascii="Arial" w:eastAsia="Times New Roman" w:hAnsi="Arial" w:cs="Arial"/>
+                <w:color w:val="333333"/>
+                <w:sz w:val="22"/>
+                <w:szCs w:val="22"/>
+              </w:rPr>
+              <w:t> </w:t>
+            </w:r>
+            <w:r>
+              <w:rPr>
+                <w:rFonts w:ascii="Arial" w:eastAsia="Times New Roman" w:hAnsi="Arial" w:cs="Arial"/>
+                <w:color w:val="333333"/>
+                <w:sz w:val="22"/>
+                <w:szCs w:val="22"/>
+              </w:rPr>
+              <w:t>-</w:t>
+            </w:r>
+            <w:r>
+              <w:rPr>
+                <w:rStyle w:val="apple-converted-space"/>
+                <w:rFonts w:ascii="Arial" w:eastAsia="Times New Roman" w:hAnsi="Arial" w:cs="Arial"/>
+                <w:color w:val="333333"/>
+                <w:sz w:val="22"/>
+                <w:szCs w:val="22"/>
+              </w:rPr>
+              <w:t> </w:t>
+            </w:r>
+            <w:hyperlink r:id="rId24" w:history="1">
+              <w:r>
+                <w:rPr>
+                  <w:rStyle w:val="Hyperlink"/>
+                  <w:rFonts w:ascii="Arial" w:eastAsia="Times New Roman" w:hAnsi="Arial" w:cs="Arial"/>
+                  <w:color w:val="DD4814"/>
+                  <w:sz w:val="22"/>
+                  <w:szCs w:val="22"/>
+                  <w:u w:val="none"/>
+                </w:rPr>
+                <w:t>Summary Stats</w:t>
+              </w:r>
+            </w:hyperlink>
+            <w:r>
+              <w:rPr>
+                <w:rStyle w:val="apple-converted-space"/>
+                <w:rFonts w:ascii="Arial" w:eastAsia="Times New Roman" w:hAnsi="Arial" w:cs="Arial"/>
+                <w:color w:val="333333"/>
+                <w:sz w:val="22"/>
+                <w:szCs w:val="22"/>
+              </w:rPr>
+              <w:t> </w:t>
+            </w:r>
+            <w:r>
+              <w:rPr>
+                <w:rFonts w:ascii="Arial" w:eastAsia="Times New Roman" w:hAnsi="Arial" w:cs="Arial"/>
+                <w:color w:val="333333"/>
+                <w:sz w:val="22"/>
+                <w:szCs w:val="22"/>
+              </w:rPr>
+              <w:t>-</w:t>
+            </w:r>
+            <w:r>
+              <w:rPr>
+                <w:rStyle w:val="apple-converted-space"/>
+                <w:rFonts w:ascii="Arial" w:eastAsia="Times New Roman" w:hAnsi="Arial" w:cs="Arial"/>
+                <w:color w:val="333333"/>
+                <w:sz w:val="22"/>
+                <w:szCs w:val="22"/>
+              </w:rPr>
+              <w:t> </w:t>
+            </w:r>
+            <w:hyperlink r:id="rId25" w:history="1">
+              <w:r>
+                <w:rPr>
+                  <w:rStyle w:val="Hyperlink"/>
+                  <w:rFonts w:ascii="Arial" w:eastAsia="Times New Roman" w:hAnsi="Arial" w:cs="Arial"/>
+                  <w:color w:val="DD4814"/>
+                  <w:sz w:val="22"/>
+                  <w:szCs w:val="22"/>
+                  <w:u w:val="none"/>
+                </w:rPr>
+                <w:t>Distributions</w:t>
+              </w:r>
+            </w:hyperlink>
+          </w:p>
+        </w:tc>
+        <w:tc>
+          <w:tcPr>
+            <w:tcW w:w="2949" w:type="dxa"/>
+            <w:tcBorders>
+              <w:top w:val="single" w:sz="6" w:space="0" w:color="DDDDDD"/>
+            </w:tcBorders>
+            <w:shd w:val="clear" w:color="auto" w:fill="FFFFFF"/>
+            <w:tcMar>
+              <w:top w:w="75" w:type="dxa"/>
+              <w:left w:w="75" w:type="dxa"/>
+              <w:bottom w:w="75" w:type="dxa"/>
+              <w:right w:w="75" w:type="dxa"/>
+            </w:tcMar>
+            <w:hideMark/>
+          </w:tcPr>
+          <w:p>
+            <w:pPr>
+              <w:spacing w:after="300"/>
+              <w:rPr>
+                <w:rFonts w:ascii="Arial" w:eastAsia="Times New Roman" w:hAnsi="Arial" w:cs="Arial"/>
+                <w:color w:val="333333"/>
+                <w:sz w:val="22"/>
+                <w:szCs w:val="22"/>
+              </w:rPr>
+            </w:pPr>
+            <w:hyperlink r:id="rId26" w:history="1">
+              <w:r>
+                <w:rPr>
+                  <w:rStyle w:val="Hyperlink"/>
+                  <w:rFonts w:ascii="Arial" w:eastAsia="Times New Roman" w:hAnsi="Arial" w:cs="Arial"/>
+                  <w:color w:val="DD4814"/>
+                  <w:sz w:val="22"/>
+                  <w:szCs w:val="22"/>
+                  <w:u w:val="none"/>
+                </w:rPr>
+                <w:t>Homework #2</w:t>
+              </w:r>
+            </w:hyperlink>
+            <w:r>
+              <w:rPr>
+                <w:rStyle w:val="apple-converted-space"/>
+                <w:rFonts w:ascii="Arial" w:eastAsia="Times New Roman" w:hAnsi="Arial" w:cs="Arial"/>
+                <w:color w:val="333333"/>
+                <w:sz w:val="22"/>
+                <w:szCs w:val="22"/>
+              </w:rPr>
+              <w:t> </w:t>
+            </w:r>
+            <w:r>
+              <w:rPr>
+                <w:rFonts w:ascii="Arial" w:eastAsia="Times New Roman" w:hAnsi="Arial" w:cs="Arial"/>
+                <w:color w:val="333333"/>
+                <w:sz w:val="22"/>
+                <w:szCs w:val="22"/>
+              </w:rPr>
+              <w:t>-</w:t>
+            </w:r>
+            <w:r>
+              <w:rPr>
+                <w:rStyle w:val="apple-converted-space"/>
+                <w:rFonts w:ascii="Arial" w:eastAsia="Times New Roman" w:hAnsi="Arial" w:cs="Arial"/>
+                <w:color w:val="333333"/>
+                <w:sz w:val="22"/>
+                <w:szCs w:val="22"/>
+              </w:rPr>
+              <w:t> </w:t>
+            </w:r>
+            <w:hyperlink r:id="rId27" w:history="1">
+              <w:r>
+                <w:rPr>
+                  <w:rStyle w:val="Hyperlink"/>
+                  <w:rFonts w:ascii="Arial" w:eastAsia="Times New Roman" w:hAnsi="Arial" w:cs="Arial"/>
+                  <w:color w:val="DD4814"/>
+                  <w:sz w:val="22"/>
+                  <w:szCs w:val="22"/>
+                  <w:u w:val="none"/>
+                </w:rPr>
+                <w:t>Solution</w:t>
+              </w:r>
+            </w:hyperlink>
+          </w:p>
+        </w:tc>
+        <w:tc>
+          <w:tcPr>
+            <w:tcW w:w="4639" w:type="dxa"/>
+            <w:tcBorders>
+              <w:top w:val="single" w:sz="6" w:space="0" w:color="DDDDDD"/>
+            </w:tcBorders>
+            <w:shd w:val="clear" w:color="auto" w:fill="FFFFFF"/>
+            <w:tcMar>
+              <w:top w:w="75" w:type="dxa"/>
+              <w:left w:w="75" w:type="dxa"/>
+              <w:bottom w:w="75" w:type="dxa"/>
+              <w:right w:w="75" w:type="dxa"/>
+            </w:tcMar>
+            <w:hideMark/>
+          </w:tcPr>
+          <w:p>
+            <w:pPr>
+              <w:spacing w:after="300"/>
+              <w:rPr>
+                <w:rFonts w:ascii="Arial" w:eastAsia="Times New Roman" w:hAnsi="Arial" w:cs="Arial"/>
+                <w:color w:val="333333"/>
+                <w:sz w:val="22"/>
+                <w:szCs w:val="22"/>
+              </w:rPr>
+            </w:pPr>
+            <w:r>
+              <w:rPr>
+                <w:rFonts w:ascii="Arial" w:eastAsia="Times New Roman" w:hAnsi="Arial" w:cs="Arial"/>
+                <w:color w:val="333333"/>
+                <w:sz w:val="22"/>
+                <w:szCs w:val="22"/>
+              </w:rPr>
+              <w:t>Gotelli: Ch 1 - 3</w:t>
+            </w:r>
+          </w:p>
+        </w:tc>
+      </w:tr>
+      <w:tr>
+        <w:tc>
+          <w:tcPr>
+            <w:tcW w:w="0" w:type="auto"/>
+            <w:tcBorders>
+              <w:top w:val="single" w:sz="6" w:space="0" w:color="DDDDDD"/>
+            </w:tcBorders>
+            <w:shd w:val="clear" w:color="auto" w:fill="FFFFFF"/>
+            <w:tcMar>
+              <w:top w:w="75" w:type="dxa"/>
+              <w:left w:w="75" w:type="dxa"/>
+              <w:bottom w:w="75" w:type="dxa"/>
+              <w:right w:w="75" w:type="dxa"/>
+            </w:tcMar>
+            <w:hideMark/>
+          </w:tcPr>
+          <w:p>
+            <w:pPr>
+              <w:spacing w:after="300"/>
+              <w:rPr>
+                <w:rFonts w:ascii="Arial" w:eastAsia="Times New Roman" w:hAnsi="Arial" w:cs="Arial"/>
+                <w:color w:val="333333"/>
+                <w:sz w:val="22"/>
+                <w:szCs w:val="22"/>
+              </w:rPr>
+            </w:pPr>
+            <w:r>
+              <w:rPr>
+                <w:rFonts w:ascii="Arial" w:eastAsia="Times New Roman" w:hAnsi="Arial" w:cs="Arial"/>
+                <w:color w:val="333333"/>
+                <w:sz w:val="22"/>
+                <w:szCs w:val="22"/>
+              </w:rPr>
+              <w:t>September 26</w:t>
+            </w:r>
+          </w:p>
+        </w:tc>
+        <w:tc>
+          <w:tcPr>
+            <w:tcW w:w="3770" w:type="dxa"/>
+            <w:tcBorders>
+              <w:top w:val="single" w:sz="6" w:space="0" w:color="DDDDDD"/>
+            </w:tcBorders>
+            <w:shd w:val="clear" w:color="auto" w:fill="FFFFFF"/>
+            <w:tcMar>
+              <w:top w:w="75" w:type="dxa"/>
+              <w:left w:w="75" w:type="dxa"/>
+              <w:bottom w:w="75" w:type="dxa"/>
+              <w:right w:w="75" w:type="dxa"/>
+            </w:tcMar>
+            <w:hideMark/>
+          </w:tcPr>
+          <w:p>
+            <w:pPr>
+              <w:spacing w:after="300"/>
+              <w:rPr>
+                <w:rFonts w:ascii="Arial" w:eastAsia="Times New Roman" w:hAnsi="Arial" w:cs="Arial"/>
+                <w:color w:val="333333"/>
+                <w:sz w:val="22"/>
+                <w:szCs w:val="22"/>
+              </w:rPr>
+            </w:pPr>
+            <w:hyperlink r:id="rId28" w:history="1">
+              <w:r>
+                <w:rPr>
+                  <w:rStyle w:val="Hyperlink"/>
+                  <w:rFonts w:ascii="Arial" w:eastAsia="Times New Roman" w:hAnsi="Arial" w:cs="Arial"/>
+                  <w:color w:val="DD4814"/>
+                  <w:sz w:val="22"/>
+                  <w:szCs w:val="22"/>
+                  <w:u w:val="none"/>
+                </w:rPr>
+                <w:t>Hypothesis Testing</w:t>
+              </w:r>
+            </w:hyperlink>
+          </w:p>
+        </w:tc>
+        <w:tc>
+          <w:tcPr>
+            <w:tcW w:w="2949" w:type="dxa"/>
+            <w:tcBorders>
+              <w:top w:val="single" w:sz="6" w:space="0" w:color="DDDDDD"/>
+            </w:tcBorders>
+            <w:shd w:val="clear" w:color="auto" w:fill="FFFFFF"/>
+            <w:tcMar>
+              <w:top w:w="75" w:type="dxa"/>
+              <w:left w:w="75" w:type="dxa"/>
+              <w:bottom w:w="75" w:type="dxa"/>
+              <w:right w:w="75" w:type="dxa"/>
+            </w:tcMar>
+            <w:hideMark/>
+          </w:tcPr>
+          <w:p>
+            <w:pPr>
+              <w:spacing w:after="300"/>
+              <w:rPr>
+                <w:rFonts w:ascii="Arial" w:eastAsia="Times New Roman" w:hAnsi="Arial" w:cs="Arial"/>
+                <w:color w:val="333333"/>
+                <w:sz w:val="22"/>
+                <w:szCs w:val="22"/>
+              </w:rPr>
+            </w:pPr>
+            <w:hyperlink r:id="rId29" w:history="1">
+              <w:r>
+                <w:rPr>
+                  <w:rStyle w:val="Hyperlink"/>
+                  <w:rFonts w:ascii="Arial" w:eastAsia="Times New Roman" w:hAnsi="Arial" w:cs="Arial"/>
+                  <w:color w:val="DD4814"/>
+                  <w:sz w:val="22"/>
+                  <w:szCs w:val="22"/>
+                  <w:u w:val="none"/>
+                </w:rPr>
+                <w:t>Homework #3</w:t>
+              </w:r>
+            </w:hyperlink>
+            <w:r>
+              <w:rPr>
+                <w:rStyle w:val="apple-converted-space"/>
+                <w:rFonts w:ascii="Arial" w:eastAsia="Times New Roman" w:hAnsi="Arial" w:cs="Arial"/>
+                <w:color w:val="333333"/>
+                <w:sz w:val="22"/>
+                <w:szCs w:val="22"/>
+              </w:rPr>
+              <w:t> </w:t>
+            </w:r>
+            <w:r>
+              <w:rPr>
+                <w:rFonts w:ascii="Arial" w:eastAsia="Times New Roman" w:hAnsi="Arial" w:cs="Arial"/>
+                <w:color w:val="333333"/>
+                <w:sz w:val="22"/>
+                <w:szCs w:val="22"/>
+              </w:rPr>
+              <w:t>-</w:t>
+            </w:r>
+            <w:r>
+              <w:rPr>
+                <w:rStyle w:val="apple-converted-space"/>
+                <w:rFonts w:ascii="Arial" w:eastAsia="Times New Roman" w:hAnsi="Arial" w:cs="Arial"/>
+                <w:color w:val="333333"/>
+                <w:sz w:val="22"/>
+                <w:szCs w:val="22"/>
+              </w:rPr>
+              <w:t> </w:t>
+            </w:r>
+            <w:hyperlink r:id="rId30" w:history="1">
+              <w:r>
+                <w:rPr>
+                  <w:rStyle w:val="Hyperlink"/>
+                  <w:rFonts w:ascii="Arial" w:eastAsia="Times New Roman" w:hAnsi="Arial" w:cs="Arial"/>
+                  <w:color w:val="DD4814"/>
+                  <w:sz w:val="22"/>
+                  <w:szCs w:val="22"/>
+                  <w:u w:val="none"/>
+                </w:rPr>
+                <w:t>Solution</w:t>
+              </w:r>
+            </w:hyperlink>
+          </w:p>
+        </w:tc>
+        <w:tc>
+          <w:tcPr>
+            <w:tcW w:w="4639" w:type="dxa"/>
+            <w:tcBorders>
+              <w:top w:val="single" w:sz="6" w:space="0" w:color="DDDDDD"/>
+            </w:tcBorders>
+            <w:shd w:val="clear" w:color="auto" w:fill="FFFFFF"/>
+            <w:tcMar>
+              <w:top w:w="75" w:type="dxa"/>
+              <w:left w:w="75" w:type="dxa"/>
+              <w:bottom w:w="75" w:type="dxa"/>
+              <w:right w:w="75" w:type="dxa"/>
+            </w:tcMar>
+            <w:hideMark/>
+          </w:tcPr>
+          <w:p>
+            <w:pPr>
+              <w:spacing w:after="300"/>
+              <w:rPr>
+                <w:rFonts w:ascii="Arial" w:eastAsia="Times New Roman" w:hAnsi="Arial" w:cs="Arial"/>
+                <w:color w:val="333333"/>
+                <w:sz w:val="22"/>
+                <w:szCs w:val="22"/>
+              </w:rPr>
+            </w:pPr>
+            <w:hyperlink r:id="rId31" w:history="1">
+              <w:r>
+                <w:rPr>
+                  <w:rStyle w:val="Hyperlink"/>
+                  <w:rFonts w:ascii="Arial" w:eastAsia="Times New Roman" w:hAnsi="Arial" w:cs="Arial"/>
+                  <w:color w:val="DD4814"/>
+                  <w:sz w:val="22"/>
+                  <w:szCs w:val="22"/>
+                  <w:u w:val="none"/>
+                </w:rPr>
+                <w:t>Blog post</w:t>
+              </w:r>
+            </w:hyperlink>
+            <w:r>
+              <w:rPr>
+                <w:rFonts w:ascii="Arial" w:eastAsia="Times New Roman" w:hAnsi="Arial" w:cs="Arial"/>
+                <w:color w:val="333333"/>
+                <w:sz w:val="22"/>
+                <w:szCs w:val="22"/>
+              </w:rPr>
+              <w:t>;</w:t>
+            </w:r>
+            <w:r>
+              <w:rPr>
+                <w:rStyle w:val="apple-converted-space"/>
+                <w:rFonts w:ascii="Arial" w:eastAsia="Times New Roman" w:hAnsi="Arial" w:cs="Arial"/>
+                <w:color w:val="333333"/>
+                <w:sz w:val="22"/>
+                <w:szCs w:val="22"/>
+              </w:rPr>
+              <w:t> </w:t>
+            </w:r>
+            <w:hyperlink r:id="rId32" w:history="1">
+              <w:r>
+                <w:rPr>
+                  <w:rStyle w:val="Hyperlink"/>
+                  <w:rFonts w:ascii="Arial" w:eastAsia="Times New Roman" w:hAnsi="Arial" w:cs="Arial"/>
+                  <w:color w:val="DD4814"/>
+                  <w:sz w:val="22"/>
+                  <w:szCs w:val="22"/>
+                  <w:u w:val="none"/>
+                </w:rPr>
+                <w:t>Youtube Video</w:t>
+              </w:r>
+            </w:hyperlink>
+            <w:r>
+              <w:rPr>
+                <w:rFonts w:ascii="Arial" w:eastAsia="Times New Roman" w:hAnsi="Arial" w:cs="Arial"/>
+                <w:color w:val="333333"/>
+                <w:sz w:val="22"/>
+                <w:szCs w:val="22"/>
+              </w:rPr>
+              <w:t>; Gotelli: Ch 4 - 5</w:t>
+            </w:r>
+          </w:p>
+        </w:tc>
+      </w:tr>
+      <w:tr>
+        <w:tc>
+          <w:tcPr>
+            <w:tcW w:w="0" w:type="auto"/>
+            <w:tcBorders>
+              <w:top w:val="single" w:sz="6" w:space="0" w:color="DDDDDD"/>
+            </w:tcBorders>
+            <w:shd w:val="clear" w:color="auto" w:fill="FFFFFF"/>
+            <w:tcMar>
+              <w:top w:w="75" w:type="dxa"/>
+              <w:left w:w="75" w:type="dxa"/>
+              <w:bottom w:w="75" w:type="dxa"/>
+              <w:right w:w="75" w:type="dxa"/>
+            </w:tcMar>
+            <w:hideMark/>
+          </w:tcPr>
+          <w:p>
+            <w:pPr>
+              <w:spacing w:after="300"/>
+              <w:rPr>
+                <w:rFonts w:ascii="Arial" w:eastAsia="Times New Roman" w:hAnsi="Arial" w:cs="Arial"/>
+                <w:color w:val="333333"/>
+                <w:sz w:val="22"/>
+                <w:szCs w:val="22"/>
+              </w:rPr>
+            </w:pPr>
+            <w:r>
+              <w:rPr>
+                <w:rFonts w:ascii="Arial" w:eastAsia="Times New Roman" w:hAnsi="Arial" w:cs="Arial"/>
+                <w:color w:val="333333"/>
+                <w:sz w:val="22"/>
+                <w:szCs w:val="22"/>
+              </w:rPr>
+              <w:t>October 3</w:t>
+            </w:r>
+          </w:p>
+        </w:tc>
+        <w:tc>
+          <w:tcPr>
+            <w:tcW w:w="3770" w:type="dxa"/>
+            <w:tcBorders>
+              <w:top w:val="single" w:sz="6" w:space="0" w:color="DDDDDD"/>
+            </w:tcBorders>
+            <w:shd w:val="clear" w:color="auto" w:fill="FFFFFF"/>
+            <w:tcMar>
+              <w:top w:w="75" w:type="dxa"/>
+              <w:left w:w="75" w:type="dxa"/>
+              <w:bottom w:w="75" w:type="dxa"/>
+              <w:right w:w="75" w:type="dxa"/>
+            </w:tcMar>
+            <w:hideMark/>
+          </w:tcPr>
+          <w:p>
+            <w:pPr>
+              <w:spacing w:after="300"/>
+              <w:rPr>
+                <w:rFonts w:ascii="Arial" w:eastAsia="Times New Roman" w:hAnsi="Arial" w:cs="Arial"/>
+                <w:color w:val="333333"/>
+                <w:sz w:val="22"/>
+                <w:szCs w:val="22"/>
+              </w:rPr>
+            </w:pPr>
+            <w:hyperlink r:id="rId33" w:history="1">
+              <w:r>
+                <w:rPr>
+                  <w:rStyle w:val="Hyperlink"/>
+                  <w:rFonts w:ascii="Arial" w:eastAsia="Times New Roman" w:hAnsi="Arial" w:cs="Arial"/>
+                  <w:color w:val="DD4814"/>
+                  <w:sz w:val="22"/>
+                  <w:szCs w:val="22"/>
+                  <w:u w:val="none"/>
+                </w:rPr>
+                <w:t>Correlation and Regression</w:t>
+              </w:r>
+            </w:hyperlink>
+          </w:p>
+        </w:tc>
+        <w:tc>
+          <w:tcPr>
+            <w:tcW w:w="2949" w:type="dxa"/>
+            <w:tcBorders>
+              <w:top w:val="single" w:sz="6" w:space="0" w:color="DDDDDD"/>
+            </w:tcBorders>
+            <w:shd w:val="clear" w:color="auto" w:fill="FFFFFF"/>
+            <w:tcMar>
+              <w:top w:w="75" w:type="dxa"/>
+              <w:left w:w="75" w:type="dxa"/>
+              <w:bottom w:w="75" w:type="dxa"/>
+              <w:right w:w="75" w:type="dxa"/>
+            </w:tcMar>
+            <w:hideMark/>
+          </w:tcPr>
+          <w:p>
+            <w:pPr>
+              <w:spacing w:after="300"/>
+              <w:rPr>
+                <w:rFonts w:ascii="Arial" w:eastAsia="Times New Roman" w:hAnsi="Arial" w:cs="Arial"/>
+                <w:color w:val="333333"/>
+                <w:sz w:val="22"/>
+                <w:szCs w:val="22"/>
+              </w:rPr>
+            </w:pPr>
+            <w:hyperlink r:id="rId34" w:history="1">
+              <w:r>
+                <w:rPr>
+                  <w:rStyle w:val="Hyperlink"/>
+                  <w:rFonts w:ascii="Arial" w:eastAsia="Times New Roman" w:hAnsi="Arial" w:cs="Arial"/>
+                  <w:color w:val="DD4814"/>
+                  <w:sz w:val="22"/>
+                  <w:szCs w:val="22"/>
+                  <w:u w:val="none"/>
+                </w:rPr>
+                <w:t>Homework #4</w:t>
+              </w:r>
+            </w:hyperlink>
+            <w:r>
+              <w:rPr>
+                <w:rStyle w:val="apple-converted-space"/>
+                <w:rFonts w:ascii="Arial" w:eastAsia="Times New Roman" w:hAnsi="Arial" w:cs="Arial"/>
+                <w:color w:val="333333"/>
+                <w:sz w:val="22"/>
+                <w:szCs w:val="22"/>
+              </w:rPr>
+              <w:t> </w:t>
+            </w:r>
+            <w:r>
+              <w:rPr>
+                <w:rFonts w:ascii="Arial" w:eastAsia="Times New Roman" w:hAnsi="Arial" w:cs="Arial"/>
+                <w:color w:val="333333"/>
+                <w:sz w:val="22"/>
+                <w:szCs w:val="22"/>
+              </w:rPr>
+              <w:t>-</w:t>
+            </w:r>
+            <w:r>
+              <w:rPr>
+                <w:rStyle w:val="apple-converted-space"/>
+                <w:rFonts w:ascii="Arial" w:eastAsia="Times New Roman" w:hAnsi="Arial" w:cs="Arial"/>
+                <w:color w:val="333333"/>
+                <w:sz w:val="22"/>
+                <w:szCs w:val="22"/>
+              </w:rPr>
+              <w:t> </w:t>
+            </w:r>
+            <w:hyperlink r:id="rId35" w:history="1">
+              <w:r>
+                <w:rPr>
+                  <w:rStyle w:val="Hyperlink"/>
+                  <w:rFonts w:ascii="Arial" w:eastAsia="Times New Roman" w:hAnsi="Arial" w:cs="Arial"/>
+                  <w:color w:val="DD4814"/>
+                  <w:sz w:val="22"/>
+                  <w:szCs w:val="22"/>
+                  <w:u w:val="none"/>
+                </w:rPr>
+                <w:t>Solution</w:t>
+              </w:r>
+            </w:hyperlink>
+          </w:p>
+        </w:tc>
+        <w:tc>
+          <w:tcPr>
+            <w:tcW w:w="4639" w:type="dxa"/>
+            <w:tcBorders>
+              <w:top w:val="single" w:sz="6" w:space="0" w:color="DDDDDD"/>
+            </w:tcBorders>
+            <w:shd w:val="clear" w:color="auto" w:fill="FFFFFF"/>
+            <w:tcMar>
+              <w:top w:w="75" w:type="dxa"/>
+              <w:left w:w="75" w:type="dxa"/>
+              <w:bottom w:w="75" w:type="dxa"/>
+              <w:right w:w="75" w:type="dxa"/>
+            </w:tcMar>
+            <w:hideMark/>
+          </w:tcPr>
+          <w:p>
+            <w:pPr>
+              <w:spacing w:after="300"/>
+              <w:rPr>
+                <w:rFonts w:ascii="Arial" w:eastAsia="Times New Roman" w:hAnsi="Arial" w:cs="Arial"/>
+                <w:color w:val="333333"/>
+                <w:sz w:val="22"/>
+                <w:szCs w:val="22"/>
+              </w:rPr>
+            </w:pPr>
+            <w:r>
+              <w:rPr>
+                <w:rFonts w:ascii="Arial" w:eastAsia="Times New Roman" w:hAnsi="Arial" w:cs="Arial"/>
+                <w:color w:val="333333"/>
+                <w:sz w:val="22"/>
+                <w:szCs w:val="22"/>
+              </w:rPr>
+              <w:t>Gotelli: Ch 9</w:t>
+            </w:r>
+          </w:p>
+        </w:tc>
+      </w:tr>
+      <w:tr>
+        <w:tc>
+          <w:tcPr>
+            <w:tcW w:w="0" w:type="auto"/>
+            <w:tcBorders>
+              <w:top w:val="single" w:sz="6" w:space="0" w:color="DDDDDD"/>
+            </w:tcBorders>
+            <w:shd w:val="clear" w:color="auto" w:fill="FFFFFF"/>
+            <w:tcMar>
+              <w:top w:w="75" w:type="dxa"/>
+              <w:left w:w="75" w:type="dxa"/>
+              <w:bottom w:w="75" w:type="dxa"/>
+              <w:right w:w="75" w:type="dxa"/>
+            </w:tcMar>
+            <w:hideMark/>
+          </w:tcPr>
+          <w:p>
+            <w:pPr>
+              <w:spacing w:after="300"/>
+              <w:rPr>
+                <w:rFonts w:ascii="Arial" w:eastAsia="Times New Roman" w:hAnsi="Arial" w:cs="Arial"/>
+                <w:color w:val="333333"/>
+                <w:sz w:val="22"/>
+                <w:szCs w:val="22"/>
+              </w:rPr>
+            </w:pPr>
+            <w:r>
+              <w:rPr>
+                <w:rFonts w:ascii="Arial" w:eastAsia="Times New Roman" w:hAnsi="Arial" w:cs="Arial"/>
+                <w:color w:val="333333"/>
+                <w:sz w:val="22"/>
+                <w:szCs w:val="22"/>
+              </w:rPr>
+              <w:t>October 10</w:t>
+            </w:r>
+          </w:p>
+        </w:tc>
+        <w:tc>
+          <w:tcPr>
+            <w:tcW w:w="3770" w:type="dxa"/>
+            <w:tcBorders>
+              <w:top w:val="single" w:sz="6" w:space="0" w:color="DDDDDD"/>
+            </w:tcBorders>
+            <w:shd w:val="clear" w:color="auto" w:fill="FFFFFF"/>
+            <w:tcMar>
+              <w:top w:w="75" w:type="dxa"/>
+              <w:left w:w="75" w:type="dxa"/>
+              <w:bottom w:w="75" w:type="dxa"/>
+              <w:right w:w="75" w:type="dxa"/>
+            </w:tcMar>
+            <w:hideMark/>
+          </w:tcPr>
+          <w:p>
+            <w:pPr>
+              <w:spacing w:after="300"/>
+              <w:rPr>
+                <w:rFonts w:ascii="Arial" w:eastAsia="Times New Roman" w:hAnsi="Arial" w:cs="Arial"/>
+                <w:color w:val="333333"/>
+                <w:sz w:val="22"/>
+                <w:szCs w:val="22"/>
+              </w:rPr>
+            </w:pPr>
+            <w:r>
+              <w:rPr>
+                <w:rStyle w:val="Strong"/>
+                <w:rFonts w:ascii="Arial" w:eastAsia="Times New Roman" w:hAnsi="Arial" w:cs="Arial"/>
+                <w:color w:val="0000FF"/>
+                <w:sz w:val="22"/>
+                <w:szCs w:val="22"/>
+              </w:rPr>
+              <w:t>Practical Exam I</w:t>
+            </w:r>
+          </w:p>
+        </w:tc>
+        <w:tc>
+          <w:tcPr>
+            <w:tcW w:w="2949" w:type="dxa"/>
+            <w:tcBorders>
+              <w:top w:val="single" w:sz="6" w:space="0" w:color="DDDDDD"/>
+            </w:tcBorders>
+            <w:shd w:val="clear" w:color="auto" w:fill="FFFFFF"/>
+            <w:tcMar>
+              <w:top w:w="75" w:type="dxa"/>
+              <w:left w:w="75" w:type="dxa"/>
+              <w:bottom w:w="75" w:type="dxa"/>
+              <w:right w:w="75" w:type="dxa"/>
+            </w:tcMar>
+            <w:hideMark/>
+          </w:tcPr>
+          <w:p>
+            <w:pPr>
+              <w:spacing w:after="300"/>
+              <w:rPr>
+                <w:rFonts w:ascii="Arial" w:eastAsia="Times New Roman" w:hAnsi="Arial" w:cs="Arial"/>
+                <w:color w:val="333333"/>
+                <w:sz w:val="22"/>
+                <w:szCs w:val="22"/>
+              </w:rPr>
+            </w:pPr>
+            <w:hyperlink r:id="rId36" w:history="1">
+              <w:r>
+                <w:rPr>
+                  <w:rStyle w:val="Hyperlink"/>
+                  <w:rFonts w:ascii="Arial" w:eastAsia="Times New Roman" w:hAnsi="Arial" w:cs="Arial"/>
+                  <w:color w:val="DD4814"/>
+                  <w:sz w:val="22"/>
+                  <w:szCs w:val="22"/>
+                  <w:u w:val="none"/>
+                </w:rPr>
+                <w:t>R Skills Practice</w:t>
+              </w:r>
+            </w:hyperlink>
+          </w:p>
+        </w:tc>
+        <w:tc>
+          <w:tcPr>
+            <w:tcW w:w="4639" w:type="dxa"/>
+            <w:tcBorders>
+              <w:top w:val="single" w:sz="6" w:space="0" w:color="DDDDDD"/>
+            </w:tcBorders>
+            <w:shd w:val="clear" w:color="auto" w:fill="FFFFFF"/>
+            <w:tcMar>
+              <w:top w:w="75" w:type="dxa"/>
+              <w:left w:w="75" w:type="dxa"/>
+              <w:bottom w:w="75" w:type="dxa"/>
+              <w:right w:w="75" w:type="dxa"/>
+            </w:tcMar>
+            <w:hideMark/>
+          </w:tcPr>
+          <w:p>
+            <w:pPr>
+              <w:spacing w:after="300"/>
+              <w:rPr>
+                <w:rFonts w:ascii="Arial" w:eastAsia="Times New Roman" w:hAnsi="Arial" w:cs="Arial"/>
+                <w:color w:val="333333"/>
+                <w:sz w:val="22"/>
+                <w:szCs w:val="22"/>
+              </w:rPr>
+            </w:pPr>
+            <w:r>
+              <w:rPr>
+                <w:rFonts w:ascii="Arial" w:eastAsia="Times New Roman" w:hAnsi="Arial" w:cs="Arial"/>
+                <w:color w:val="333333"/>
+                <w:sz w:val="22"/>
+                <w:szCs w:val="22"/>
+              </w:rPr>
+              <w:t>-</w:t>
+            </w:r>
+          </w:p>
+        </w:tc>
+      </w:tr>
+      <w:tr>
+        <w:tc>
+          <w:tcPr>
+            <w:tcW w:w="0" w:type="auto"/>
+            <w:tcBorders>
+              <w:top w:val="single" w:sz="6" w:space="0" w:color="DDDDDD"/>
+            </w:tcBorders>
+            <w:shd w:val="clear" w:color="auto" w:fill="FFFFFF"/>
+            <w:tcMar>
+              <w:top w:w="75" w:type="dxa"/>
+              <w:left w:w="75" w:type="dxa"/>
+              <w:bottom w:w="75" w:type="dxa"/>
+              <w:right w:w="75" w:type="dxa"/>
+            </w:tcMar>
+            <w:hideMark/>
+          </w:tcPr>
+          <w:p>
+            <w:pPr>
+              <w:spacing w:after="300"/>
+              <w:rPr>
+                <w:rFonts w:ascii="Arial" w:eastAsia="Times New Roman" w:hAnsi="Arial" w:cs="Arial"/>
+                <w:color w:val="333333"/>
+                <w:sz w:val="22"/>
+                <w:szCs w:val="22"/>
+              </w:rPr>
+            </w:pPr>
+            <w:r>
+              <w:rPr>
+                <w:rFonts w:ascii="Arial" w:eastAsia="Times New Roman" w:hAnsi="Arial" w:cs="Arial"/>
+                <w:color w:val="333333"/>
+                <w:sz w:val="22"/>
+                <w:szCs w:val="22"/>
+              </w:rPr>
+              <w:t>October 17</w:t>
+            </w:r>
+          </w:p>
+        </w:tc>
+        <w:tc>
+          <w:tcPr>
+            <w:tcW w:w="3770" w:type="dxa"/>
+            <w:tcBorders>
+              <w:top w:val="single" w:sz="6" w:space="0" w:color="DDDDDD"/>
+            </w:tcBorders>
+            <w:shd w:val="clear" w:color="auto" w:fill="FFFFFF"/>
+            <w:tcMar>
+              <w:top w:w="75" w:type="dxa"/>
+              <w:left w:w="75" w:type="dxa"/>
+              <w:bottom w:w="75" w:type="dxa"/>
+              <w:right w:w="75" w:type="dxa"/>
+            </w:tcMar>
+            <w:hideMark/>
+          </w:tcPr>
+          <w:p>
+            <w:pPr>
+              <w:spacing w:after="300"/>
+              <w:rPr>
+                <w:rFonts w:ascii="Arial" w:eastAsia="Times New Roman" w:hAnsi="Arial" w:cs="Arial"/>
+                <w:color w:val="333333"/>
+                <w:sz w:val="22"/>
+                <w:szCs w:val="22"/>
+              </w:rPr>
+            </w:pPr>
+            <w:hyperlink r:id="rId37" w:history="1">
+              <w:r>
+                <w:rPr>
+                  <w:rStyle w:val="Hyperlink"/>
+                  <w:rFonts w:ascii="Arial" w:eastAsia="Times New Roman" w:hAnsi="Arial" w:cs="Arial"/>
+                  <w:color w:val="DD4814"/>
+                  <w:sz w:val="22"/>
+                  <w:szCs w:val="22"/>
+                  <w:u w:val="none"/>
+                </w:rPr>
+                <w:t>Tidy Data</w:t>
+              </w:r>
+            </w:hyperlink>
+            <w:r>
+              <w:rPr>
+                <w:rStyle w:val="apple-converted-space"/>
+                <w:rFonts w:ascii="Arial" w:eastAsia="Times New Roman" w:hAnsi="Arial" w:cs="Arial"/>
+                <w:color w:val="333333"/>
+                <w:sz w:val="22"/>
+                <w:szCs w:val="22"/>
+              </w:rPr>
+              <w:t> </w:t>
+            </w:r>
+            <w:r>
+              <w:rPr>
+                <w:rFonts w:ascii="Arial" w:eastAsia="Times New Roman" w:hAnsi="Arial" w:cs="Arial"/>
+                <w:color w:val="333333"/>
+                <w:sz w:val="22"/>
+                <w:szCs w:val="22"/>
+              </w:rPr>
+              <w:t>&amp;</w:t>
+            </w:r>
+            <w:r>
+              <w:rPr>
+                <w:rStyle w:val="apple-converted-space"/>
+                <w:rFonts w:ascii="Arial" w:eastAsia="Times New Roman" w:hAnsi="Arial" w:cs="Arial"/>
+                <w:color w:val="333333"/>
+                <w:sz w:val="22"/>
+                <w:szCs w:val="22"/>
+              </w:rPr>
+              <w:t> </w:t>
+            </w:r>
+            <w:hyperlink r:id="rId38" w:history="1">
+              <w:r>
+                <w:rPr>
+                  <w:rStyle w:val="Hyperlink"/>
+                  <w:rFonts w:ascii="Arial" w:eastAsia="Times New Roman" w:hAnsi="Arial" w:cs="Arial"/>
+                  <w:color w:val="DD4814"/>
+                  <w:sz w:val="22"/>
+                  <w:szCs w:val="22"/>
+                  <w:u w:val="none"/>
+                </w:rPr>
+                <w:t>ANOVA and ANCOVA</w:t>
+              </w:r>
+            </w:hyperlink>
+          </w:p>
+        </w:tc>
+        <w:tc>
+          <w:tcPr>
+            <w:tcW w:w="2949" w:type="dxa"/>
+            <w:tcBorders>
+              <w:top w:val="single" w:sz="6" w:space="0" w:color="DDDDDD"/>
+            </w:tcBorders>
+            <w:shd w:val="clear" w:color="auto" w:fill="FFFFFF"/>
+            <w:tcMar>
+              <w:top w:w="75" w:type="dxa"/>
+              <w:left w:w="75" w:type="dxa"/>
+              <w:bottom w:w="75" w:type="dxa"/>
+              <w:right w:w="75" w:type="dxa"/>
+            </w:tcMar>
+            <w:hideMark/>
+          </w:tcPr>
+          <w:p>
+            <w:pPr>
+              <w:spacing w:after="300"/>
+              <w:rPr>
+                <w:rFonts w:ascii="Arial" w:eastAsia="Times New Roman" w:hAnsi="Arial" w:cs="Arial"/>
+                <w:color w:val="333333"/>
+                <w:sz w:val="22"/>
+                <w:szCs w:val="22"/>
+              </w:rPr>
+            </w:pPr>
+            <w:hyperlink r:id="rId39" w:history="1">
+              <w:r>
+                <w:rPr>
+                  <w:rStyle w:val="Hyperlink"/>
+                  <w:rFonts w:ascii="Arial" w:eastAsia="Times New Roman" w:hAnsi="Arial" w:cs="Arial"/>
+                  <w:color w:val="DD4814"/>
+                  <w:sz w:val="22"/>
+                  <w:szCs w:val="22"/>
+                  <w:u w:val="none"/>
+                </w:rPr>
+                <w:t>Homework #5</w:t>
+              </w:r>
+            </w:hyperlink>
+            <w:r>
+              <w:rPr>
+                <w:rStyle w:val="apple-converted-space"/>
+                <w:rFonts w:ascii="Arial" w:eastAsia="Times New Roman" w:hAnsi="Arial" w:cs="Arial"/>
+                <w:color w:val="333333"/>
+                <w:sz w:val="22"/>
+                <w:szCs w:val="22"/>
+              </w:rPr>
+              <w:t> </w:t>
+            </w:r>
+            <w:r>
+              <w:rPr>
+                <w:rFonts w:ascii="Arial" w:eastAsia="Times New Roman" w:hAnsi="Arial" w:cs="Arial"/>
+                <w:color w:val="333333"/>
+                <w:sz w:val="22"/>
+                <w:szCs w:val="22"/>
+              </w:rPr>
+              <w:t>-</w:t>
+            </w:r>
+            <w:r>
+              <w:rPr>
+                <w:rStyle w:val="apple-converted-space"/>
+                <w:rFonts w:ascii="Arial" w:eastAsia="Times New Roman" w:hAnsi="Arial" w:cs="Arial"/>
+                <w:color w:val="333333"/>
+                <w:sz w:val="22"/>
+                <w:szCs w:val="22"/>
+              </w:rPr>
+              <w:t> </w:t>
+            </w:r>
+            <w:hyperlink r:id="rId40" w:history="1">
+              <w:r>
+                <w:rPr>
+                  <w:rStyle w:val="Hyperlink"/>
+                  <w:rFonts w:ascii="Arial" w:eastAsia="Times New Roman" w:hAnsi="Arial" w:cs="Arial"/>
+                  <w:color w:val="DD4814"/>
+                  <w:sz w:val="22"/>
+                  <w:szCs w:val="22"/>
+                  <w:u w:val="none"/>
+                </w:rPr>
+                <w:t>Solution</w:t>
+              </w:r>
+            </w:hyperlink>
+            <w:r>
+              <w:rPr>
+                <w:rStyle w:val="apple-converted-space"/>
+                <w:rFonts w:ascii="Arial" w:eastAsia="Times New Roman" w:hAnsi="Arial" w:cs="Arial"/>
+                <w:color w:val="333333"/>
+                <w:sz w:val="22"/>
+                <w:szCs w:val="22"/>
+              </w:rPr>
+              <w:t> </w:t>
+            </w:r>
+            <w:r>
+              <w:rPr>
+                <w:rFonts w:ascii="Arial" w:eastAsia="Times New Roman" w:hAnsi="Arial" w:cs="Arial"/>
+                <w:color w:val="333333"/>
+                <w:sz w:val="22"/>
+                <w:szCs w:val="22"/>
+              </w:rPr>
+              <w:t>-</w:t>
+            </w:r>
+            <w:r>
+              <w:rPr>
+                <w:rStyle w:val="apple-converted-space"/>
+                <w:rFonts w:ascii="Arial" w:eastAsia="Times New Roman" w:hAnsi="Arial" w:cs="Arial"/>
+                <w:color w:val="333333"/>
+                <w:sz w:val="22"/>
+                <w:szCs w:val="22"/>
+              </w:rPr>
+              <w:t> </w:t>
+            </w:r>
+            <w:hyperlink r:id="rId41" w:history="1">
+              <w:r>
+                <w:rPr>
+                  <w:rStyle w:val="Hyperlink"/>
+                  <w:rFonts w:ascii="Arial" w:eastAsia="Times New Roman" w:hAnsi="Arial" w:cs="Arial"/>
+                  <w:color w:val="DD4814"/>
+                  <w:sz w:val="22"/>
+                  <w:szCs w:val="22"/>
+                  <w:u w:val="none"/>
+                </w:rPr>
+                <w:t>Class Project Proposal Due</w:t>
+              </w:r>
+            </w:hyperlink>
+          </w:p>
+        </w:tc>
+        <w:tc>
+          <w:tcPr>
+            <w:tcW w:w="4639" w:type="dxa"/>
+            <w:tcBorders>
+              <w:top w:val="single" w:sz="6" w:space="0" w:color="DDDDDD"/>
+            </w:tcBorders>
+            <w:shd w:val="clear" w:color="auto" w:fill="FFFFFF"/>
+            <w:tcMar>
+              <w:top w:w="75" w:type="dxa"/>
+              <w:left w:w="75" w:type="dxa"/>
+              <w:bottom w:w="75" w:type="dxa"/>
+              <w:right w:w="75" w:type="dxa"/>
+            </w:tcMar>
+            <w:hideMark/>
+          </w:tcPr>
+          <w:p>
+            <w:pPr>
+              <w:spacing w:after="300"/>
+              <w:rPr>
+                <w:rFonts w:ascii="Arial" w:eastAsia="Times New Roman" w:hAnsi="Arial" w:cs="Arial"/>
+                <w:color w:val="333333"/>
+                <w:sz w:val="22"/>
+                <w:szCs w:val="22"/>
+              </w:rPr>
+            </w:pPr>
+            <w:r>
+              <w:rPr>
+                <w:rFonts w:ascii="Arial" w:eastAsia="Times New Roman" w:hAnsi="Arial" w:cs="Arial"/>
+                <w:color w:val="333333"/>
+                <w:sz w:val="22"/>
+                <w:szCs w:val="22"/>
+              </w:rPr>
+              <w:t>Gotelli: Ch 10</w:t>
+            </w:r>
+          </w:p>
+        </w:tc>
+      </w:tr>
+      <w:tr>
+        <w:tc>
+          <w:tcPr>
+            <w:tcW w:w="0" w:type="auto"/>
+            <w:tcBorders>
+              <w:top w:val="single" w:sz="6" w:space="0" w:color="DDDDDD"/>
+            </w:tcBorders>
+            <w:shd w:val="clear" w:color="auto" w:fill="FFFFFF"/>
+            <w:tcMar>
+              <w:top w:w="75" w:type="dxa"/>
+              <w:left w:w="75" w:type="dxa"/>
+              <w:bottom w:w="75" w:type="dxa"/>
+              <w:right w:w="75" w:type="dxa"/>
+            </w:tcMar>
+            <w:hideMark/>
+          </w:tcPr>
+          <w:p>
+            <w:pPr>
+              <w:spacing w:after="300"/>
+              <w:rPr>
+                <w:rFonts w:ascii="Arial" w:eastAsia="Times New Roman" w:hAnsi="Arial" w:cs="Arial"/>
+                <w:color w:val="333333"/>
+                <w:sz w:val="22"/>
+                <w:szCs w:val="22"/>
+              </w:rPr>
+            </w:pPr>
+            <w:r>
+              <w:rPr>
+                <w:rFonts w:ascii="Arial" w:eastAsia="Times New Roman" w:hAnsi="Arial" w:cs="Arial"/>
+                <w:color w:val="333333"/>
+                <w:sz w:val="22"/>
+                <w:szCs w:val="22"/>
+              </w:rPr>
+              <w:t>October 24</w:t>
+            </w:r>
+          </w:p>
+        </w:tc>
+        <w:tc>
+          <w:tcPr>
+            <w:tcW w:w="3770" w:type="dxa"/>
+            <w:tcBorders>
+              <w:top w:val="single" w:sz="6" w:space="0" w:color="DDDDDD"/>
+            </w:tcBorders>
+            <w:shd w:val="clear" w:color="auto" w:fill="FFFFFF"/>
+            <w:tcMar>
+              <w:top w:w="75" w:type="dxa"/>
+              <w:left w:w="75" w:type="dxa"/>
+              <w:bottom w:w="75" w:type="dxa"/>
+              <w:right w:w="75" w:type="dxa"/>
+            </w:tcMar>
+            <w:hideMark/>
+          </w:tcPr>
+          <w:p>
+            <w:pPr>
+              <w:spacing w:after="300"/>
+              <w:rPr>
+                <w:rFonts w:ascii="Arial" w:eastAsia="Times New Roman" w:hAnsi="Arial" w:cs="Arial"/>
+                <w:color w:val="333333"/>
+                <w:sz w:val="22"/>
+                <w:szCs w:val="22"/>
+              </w:rPr>
+            </w:pPr>
+            <w:r>
+              <w:rPr>
+                <w:rStyle w:val="Strong"/>
+                <w:rFonts w:ascii="Arial" w:eastAsia="Times New Roman" w:hAnsi="Arial" w:cs="Arial"/>
+                <w:color w:val="0000FF"/>
+                <w:sz w:val="22"/>
+                <w:szCs w:val="22"/>
+              </w:rPr>
+              <w:t>Fall Break</w:t>
+            </w:r>
+          </w:p>
+        </w:tc>
+        <w:tc>
+          <w:tcPr>
+            <w:tcW w:w="2949" w:type="dxa"/>
+            <w:tcBorders>
+              <w:top w:val="single" w:sz="6" w:space="0" w:color="DDDDDD"/>
+            </w:tcBorders>
+            <w:shd w:val="clear" w:color="auto" w:fill="FFFFFF"/>
+            <w:tcMar>
+              <w:top w:w="75" w:type="dxa"/>
+              <w:left w:w="75" w:type="dxa"/>
+              <w:bottom w:w="75" w:type="dxa"/>
+              <w:right w:w="75" w:type="dxa"/>
+            </w:tcMar>
+            <w:hideMark/>
+          </w:tcPr>
+          <w:p>
+            <w:pPr>
+              <w:spacing w:after="300"/>
+              <w:rPr>
+                <w:rFonts w:ascii="Arial" w:eastAsia="Times New Roman" w:hAnsi="Arial" w:cs="Arial"/>
+                <w:color w:val="333333"/>
+                <w:sz w:val="22"/>
+                <w:szCs w:val="22"/>
+              </w:rPr>
+            </w:pPr>
+            <w:hyperlink r:id="rId42" w:history="1">
+              <w:r>
+                <w:rPr>
+                  <w:rStyle w:val="Hyperlink"/>
+                  <w:rFonts w:ascii="Arial" w:eastAsia="Times New Roman" w:hAnsi="Arial" w:cs="Arial"/>
+                  <w:color w:val="DD4814"/>
+                  <w:sz w:val="22"/>
+                  <w:szCs w:val="22"/>
+                  <w:u w:val="none"/>
+                </w:rPr>
+                <w:t>Bonus - Advanced ggplot homework</w:t>
+              </w:r>
+            </w:hyperlink>
+            <w:r>
+              <w:rPr>
+                <w:rStyle w:val="apple-converted-space"/>
+                <w:rFonts w:ascii="Arial" w:eastAsia="Times New Roman" w:hAnsi="Arial" w:cs="Arial"/>
+                <w:color w:val="333333"/>
+                <w:sz w:val="22"/>
+                <w:szCs w:val="22"/>
+              </w:rPr>
+              <w:t> </w:t>
+            </w:r>
+            <w:r>
+              <w:rPr>
+                <w:rFonts w:ascii="Arial" w:eastAsia="Times New Roman" w:hAnsi="Arial" w:cs="Arial"/>
+                <w:color w:val="333333"/>
+                <w:sz w:val="22"/>
+                <w:szCs w:val="22"/>
+              </w:rPr>
+              <w:t>-</w:t>
+            </w:r>
+            <w:r>
+              <w:rPr>
+                <w:rStyle w:val="apple-converted-space"/>
+                <w:rFonts w:ascii="Arial" w:eastAsia="Times New Roman" w:hAnsi="Arial" w:cs="Arial"/>
+                <w:color w:val="333333"/>
+                <w:sz w:val="22"/>
+                <w:szCs w:val="22"/>
+              </w:rPr>
+              <w:t> </w:t>
+            </w:r>
+            <w:hyperlink r:id="rId43" w:history="1">
+              <w:r>
+                <w:rPr>
+                  <w:rStyle w:val="Hyperlink"/>
+                  <w:rFonts w:ascii="Arial" w:eastAsia="Times New Roman" w:hAnsi="Arial" w:cs="Arial"/>
+                  <w:color w:val="DD4814"/>
+                  <w:sz w:val="22"/>
+                  <w:szCs w:val="22"/>
+                  <w:u w:val="none"/>
+                </w:rPr>
+                <w:t>solution</w:t>
+              </w:r>
+            </w:hyperlink>
+          </w:p>
+        </w:tc>
+        <w:tc>
+          <w:tcPr>
+            <w:tcW w:w="4639" w:type="dxa"/>
+            <w:tcBorders>
+              <w:top w:val="single" w:sz="6" w:space="0" w:color="DDDDDD"/>
+            </w:tcBorders>
+            <w:shd w:val="clear" w:color="auto" w:fill="FFFFFF"/>
+            <w:tcMar>
+              <w:top w:w="75" w:type="dxa"/>
+              <w:left w:w="75" w:type="dxa"/>
+              <w:bottom w:w="75" w:type="dxa"/>
+              <w:right w:w="75" w:type="dxa"/>
+            </w:tcMar>
+            <w:hideMark/>
+          </w:tcPr>
+          <w:p>
+            <w:pPr>
+              <w:spacing w:after="300"/>
+              <w:rPr>
+                <w:rFonts w:ascii="Arial" w:eastAsia="Times New Roman" w:hAnsi="Arial" w:cs="Arial"/>
+                <w:color w:val="333333"/>
+                <w:sz w:val="22"/>
+                <w:szCs w:val="22"/>
+              </w:rPr>
+            </w:pPr>
+            <w:r>
+              <w:rPr>
+                <w:rFonts w:ascii="Arial" w:eastAsia="Times New Roman" w:hAnsi="Arial" w:cs="Arial"/>
+                <w:color w:val="333333"/>
+                <w:sz w:val="22"/>
+                <w:szCs w:val="22"/>
+              </w:rPr>
+              <w:t>-</w:t>
+            </w:r>
+          </w:p>
+        </w:tc>
+      </w:tr>
+      <w:tr>
+        <w:tc>
+          <w:tcPr>
+            <w:tcW w:w="0" w:type="auto"/>
+            <w:tcBorders>
+              <w:top w:val="single" w:sz="6" w:space="0" w:color="DDDDDD"/>
+            </w:tcBorders>
+            <w:shd w:val="clear" w:color="auto" w:fill="FFFFFF"/>
+            <w:tcMar>
+              <w:top w:w="75" w:type="dxa"/>
+              <w:left w:w="75" w:type="dxa"/>
+              <w:bottom w:w="75" w:type="dxa"/>
+              <w:right w:w="75" w:type="dxa"/>
+            </w:tcMar>
+            <w:hideMark/>
+          </w:tcPr>
+          <w:p>
+            <w:pPr>
+              <w:spacing w:after="300"/>
+              <w:rPr>
+                <w:rFonts w:ascii="Arial" w:eastAsia="Times New Roman" w:hAnsi="Arial" w:cs="Arial"/>
+                <w:color w:val="333333"/>
+                <w:sz w:val="22"/>
+                <w:szCs w:val="22"/>
+              </w:rPr>
+            </w:pPr>
+            <w:r>
+              <w:rPr>
+                <w:rFonts w:ascii="Arial" w:eastAsia="Times New Roman" w:hAnsi="Arial" w:cs="Arial"/>
+                <w:color w:val="333333"/>
+                <w:sz w:val="22"/>
+                <w:szCs w:val="22"/>
+              </w:rPr>
+              <w:t>October 31</w:t>
+            </w:r>
+          </w:p>
+        </w:tc>
+        <w:tc>
+          <w:tcPr>
+            <w:tcW w:w="3770" w:type="dxa"/>
+            <w:tcBorders>
+              <w:top w:val="single" w:sz="6" w:space="0" w:color="DDDDDD"/>
+            </w:tcBorders>
+            <w:shd w:val="clear" w:color="auto" w:fill="FFFFFF"/>
+            <w:tcMar>
+              <w:top w:w="75" w:type="dxa"/>
+              <w:left w:w="75" w:type="dxa"/>
+              <w:bottom w:w="75" w:type="dxa"/>
+              <w:right w:w="75" w:type="dxa"/>
+            </w:tcMar>
+            <w:hideMark/>
+          </w:tcPr>
+          <w:p>
+            <w:pPr>
+              <w:spacing w:after="300"/>
+              <w:rPr>
+                <w:rFonts w:ascii="Arial" w:eastAsia="Times New Roman" w:hAnsi="Arial" w:cs="Arial"/>
+                <w:color w:val="333333"/>
+                <w:sz w:val="22"/>
+                <w:szCs w:val="22"/>
+              </w:rPr>
+            </w:pPr>
+            <w:hyperlink r:id="rId44" w:history="1">
+              <w:r>
+                <w:rPr>
+                  <w:rStyle w:val="Hyperlink"/>
+                  <w:rFonts w:ascii="Arial" w:eastAsia="Times New Roman" w:hAnsi="Arial" w:cs="Arial"/>
+                  <w:color w:val="DD4814"/>
+                  <w:sz w:val="22"/>
+                  <w:szCs w:val="22"/>
+                  <w:u w:val="none"/>
+                </w:rPr>
+                <w:t>Power</w:t>
+              </w:r>
+            </w:hyperlink>
+            <w:r>
+              <w:rPr>
+                <w:rStyle w:val="apple-converted-space"/>
+                <w:rFonts w:ascii="Arial" w:eastAsia="Times New Roman" w:hAnsi="Arial" w:cs="Arial"/>
+                <w:color w:val="333333"/>
+                <w:sz w:val="22"/>
+                <w:szCs w:val="22"/>
+              </w:rPr>
+              <w:t> </w:t>
+            </w:r>
+            <w:r>
+              <w:rPr>
+                <w:rFonts w:ascii="Arial" w:eastAsia="Times New Roman" w:hAnsi="Arial" w:cs="Arial"/>
+                <w:color w:val="333333"/>
+                <w:sz w:val="22"/>
+                <w:szCs w:val="22"/>
+              </w:rPr>
+              <w:t>&amp;</w:t>
+            </w:r>
+            <w:r>
+              <w:rPr>
+                <w:rStyle w:val="apple-converted-space"/>
+                <w:rFonts w:ascii="Arial" w:eastAsia="Times New Roman" w:hAnsi="Arial" w:cs="Arial"/>
+                <w:color w:val="333333"/>
+                <w:sz w:val="22"/>
+                <w:szCs w:val="22"/>
+              </w:rPr>
+              <w:t> </w:t>
+            </w:r>
+            <w:hyperlink r:id="rId45" w:history="1">
+              <w:r>
+                <w:rPr>
+                  <w:rStyle w:val="Hyperlink"/>
+                  <w:rFonts w:ascii="Arial" w:eastAsia="Times New Roman" w:hAnsi="Arial" w:cs="Arial"/>
+                  <w:color w:val="DD4814"/>
+                  <w:sz w:val="22"/>
+                  <w:szCs w:val="22"/>
+                  <w:u w:val="none"/>
+                </w:rPr>
+                <w:t>Categorical Data</w:t>
+              </w:r>
+            </w:hyperlink>
+          </w:p>
+        </w:tc>
+        <w:tc>
+          <w:tcPr>
+            <w:tcW w:w="2949" w:type="dxa"/>
+            <w:tcBorders>
+              <w:top w:val="single" w:sz="6" w:space="0" w:color="DDDDDD"/>
+            </w:tcBorders>
+            <w:shd w:val="clear" w:color="auto" w:fill="FFFFFF"/>
+            <w:tcMar>
+              <w:top w:w="75" w:type="dxa"/>
+              <w:left w:w="75" w:type="dxa"/>
+              <w:bottom w:w="75" w:type="dxa"/>
+              <w:right w:w="75" w:type="dxa"/>
+            </w:tcMar>
+            <w:hideMark/>
+          </w:tcPr>
+          <w:p>
+            <w:pPr>
+              <w:spacing w:after="300"/>
+              <w:rPr>
+                <w:rFonts w:ascii="Arial" w:eastAsia="Times New Roman" w:hAnsi="Arial" w:cs="Arial"/>
+                <w:color w:val="333333"/>
+                <w:sz w:val="22"/>
+                <w:szCs w:val="22"/>
+              </w:rPr>
+            </w:pPr>
+            <w:hyperlink r:id="rId46" w:history="1">
+              <w:r>
+                <w:rPr>
+                  <w:rStyle w:val="Hyperlink"/>
+                  <w:rFonts w:ascii="Arial" w:eastAsia="Times New Roman" w:hAnsi="Arial" w:cs="Arial"/>
+                  <w:color w:val="DD4814"/>
+                  <w:sz w:val="22"/>
+                  <w:szCs w:val="22"/>
+                  <w:u w:val="none"/>
+                </w:rPr>
+                <w:t>Homework #6</w:t>
+              </w:r>
+            </w:hyperlink>
+            <w:r>
+              <w:rPr>
+                <w:rStyle w:val="apple-converted-space"/>
+                <w:rFonts w:ascii="Arial" w:eastAsia="Times New Roman" w:hAnsi="Arial" w:cs="Arial"/>
+                <w:color w:val="333333"/>
+                <w:sz w:val="22"/>
+                <w:szCs w:val="22"/>
+              </w:rPr>
+              <w:t> </w:t>
+            </w:r>
+            <w:r>
+              <w:rPr>
+                <w:rFonts w:ascii="Arial" w:eastAsia="Times New Roman" w:hAnsi="Arial" w:cs="Arial"/>
+                <w:color w:val="333333"/>
+                <w:sz w:val="22"/>
+                <w:szCs w:val="22"/>
+              </w:rPr>
+              <w:t>-</w:t>
+            </w:r>
+            <w:r>
+              <w:rPr>
+                <w:rStyle w:val="apple-converted-space"/>
+                <w:rFonts w:ascii="Arial" w:eastAsia="Times New Roman" w:hAnsi="Arial" w:cs="Arial"/>
+                <w:color w:val="333333"/>
+                <w:sz w:val="22"/>
+                <w:szCs w:val="22"/>
+              </w:rPr>
+              <w:t> </w:t>
+            </w:r>
+            <w:hyperlink r:id="rId47" w:history="1">
+              <w:r>
+                <w:rPr>
+                  <w:rStyle w:val="Hyperlink"/>
+                  <w:rFonts w:ascii="Arial" w:eastAsia="Times New Roman" w:hAnsi="Arial" w:cs="Arial"/>
+                  <w:color w:val="DD4814"/>
+                  <w:sz w:val="22"/>
+                  <w:szCs w:val="22"/>
+                  <w:u w:val="none"/>
+                </w:rPr>
+                <w:t>Solution</w:t>
+              </w:r>
+            </w:hyperlink>
+          </w:p>
+        </w:tc>
+        <w:tc>
+          <w:tcPr>
+            <w:tcW w:w="4639" w:type="dxa"/>
+            <w:tcBorders>
+              <w:top w:val="single" w:sz="6" w:space="0" w:color="DDDDDD"/>
+            </w:tcBorders>
+            <w:shd w:val="clear" w:color="auto" w:fill="FFFFFF"/>
+            <w:tcMar>
+              <w:top w:w="75" w:type="dxa"/>
+              <w:left w:w="75" w:type="dxa"/>
+              <w:bottom w:w="75" w:type="dxa"/>
+              <w:right w:w="75" w:type="dxa"/>
+            </w:tcMar>
+            <w:hideMark/>
+          </w:tcPr>
+          <w:p>
+            <w:pPr>
+              <w:spacing w:after="300"/>
+              <w:rPr>
+                <w:rFonts w:ascii="Arial" w:eastAsia="Times New Roman" w:hAnsi="Arial" w:cs="Arial"/>
+                <w:color w:val="333333"/>
+                <w:sz w:val="22"/>
+                <w:szCs w:val="22"/>
+              </w:rPr>
+            </w:pPr>
+            <w:r>
+              <w:rPr>
+                <w:rFonts w:ascii="Arial" w:eastAsia="Times New Roman" w:hAnsi="Arial" w:cs="Arial"/>
+                <w:color w:val="333333"/>
+                <w:sz w:val="22"/>
+                <w:szCs w:val="22"/>
+              </w:rPr>
+              <w:t>Gotelli: Ch 11</w:t>
+            </w:r>
+          </w:p>
+        </w:tc>
+      </w:tr>
+      <w:tr>
+        <w:tc>
+          <w:tcPr>
+            <w:tcW w:w="0" w:type="auto"/>
+            <w:tcBorders>
+              <w:top w:val="single" w:sz="6" w:space="0" w:color="DDDDDD"/>
+            </w:tcBorders>
+            <w:shd w:val="clear" w:color="auto" w:fill="FFFFFF"/>
+            <w:tcMar>
+              <w:top w:w="75" w:type="dxa"/>
+              <w:left w:w="75" w:type="dxa"/>
+              <w:bottom w:w="75" w:type="dxa"/>
+              <w:right w:w="75" w:type="dxa"/>
+            </w:tcMar>
+            <w:hideMark/>
+          </w:tcPr>
+          <w:p>
+            <w:pPr>
+              <w:spacing w:after="300"/>
+              <w:rPr>
+                <w:rFonts w:ascii="Arial" w:eastAsia="Times New Roman" w:hAnsi="Arial" w:cs="Arial"/>
+                <w:color w:val="333333"/>
+                <w:sz w:val="22"/>
+                <w:szCs w:val="22"/>
+              </w:rPr>
+            </w:pPr>
+            <w:r>
+              <w:rPr>
+                <w:rFonts w:ascii="Arial" w:eastAsia="Times New Roman" w:hAnsi="Arial" w:cs="Arial"/>
+                <w:color w:val="333333"/>
+                <w:sz w:val="22"/>
+                <w:szCs w:val="22"/>
+              </w:rPr>
+              <w:t>November 7</w:t>
+            </w:r>
+          </w:p>
+        </w:tc>
+        <w:tc>
+          <w:tcPr>
+            <w:tcW w:w="3770" w:type="dxa"/>
+            <w:tcBorders>
+              <w:top w:val="single" w:sz="6" w:space="0" w:color="DDDDDD"/>
+            </w:tcBorders>
+            <w:shd w:val="clear" w:color="auto" w:fill="FFFFFF"/>
+            <w:tcMar>
+              <w:top w:w="75" w:type="dxa"/>
+              <w:left w:w="75" w:type="dxa"/>
+              <w:bottom w:w="75" w:type="dxa"/>
+              <w:right w:w="75" w:type="dxa"/>
+            </w:tcMar>
+            <w:hideMark/>
+          </w:tcPr>
+          <w:p>
+            <w:pPr>
+              <w:spacing w:after="300"/>
+              <w:rPr>
+                <w:rFonts w:ascii="Arial" w:eastAsia="Times New Roman" w:hAnsi="Arial" w:cs="Arial"/>
+                <w:color w:val="333333"/>
+                <w:sz w:val="22"/>
+                <w:szCs w:val="22"/>
+              </w:rPr>
+            </w:pPr>
+            <w:hyperlink r:id="rId48" w:history="1">
+              <w:r>
+                <w:rPr>
+                  <w:rStyle w:val="Hyperlink"/>
+                  <w:rFonts w:ascii="Arial" w:eastAsia="Times New Roman" w:hAnsi="Arial" w:cs="Arial"/>
+                  <w:color w:val="DD4814"/>
+                  <w:sz w:val="22"/>
+                  <w:szCs w:val="22"/>
+                  <w:u w:val="none"/>
+                </w:rPr>
+                <w:t>Multivariate Stats: I</w:t>
+              </w:r>
+            </w:hyperlink>
+            <w:r>
+              <w:rPr>
+                <w:rStyle w:val="apple-converted-space"/>
+                <w:rFonts w:ascii="Arial" w:eastAsia="Times New Roman" w:hAnsi="Arial" w:cs="Arial"/>
+                <w:color w:val="333333"/>
+                <w:sz w:val="22"/>
+                <w:szCs w:val="22"/>
+              </w:rPr>
+              <w:t> </w:t>
+            </w:r>
+            <w:r>
+              <w:rPr>
+                <w:rFonts w:ascii="Arial" w:eastAsia="Times New Roman" w:hAnsi="Arial" w:cs="Arial"/>
+                <w:color w:val="333333"/>
+                <w:sz w:val="22"/>
+                <w:szCs w:val="22"/>
+              </w:rPr>
+              <w:t>&amp;</w:t>
+            </w:r>
+            <w:r>
+              <w:rPr>
+                <w:rStyle w:val="apple-converted-space"/>
+                <w:rFonts w:ascii="Arial" w:eastAsia="Times New Roman" w:hAnsi="Arial" w:cs="Arial"/>
+                <w:color w:val="333333"/>
+                <w:sz w:val="22"/>
+                <w:szCs w:val="22"/>
+              </w:rPr>
+              <w:t> </w:t>
+            </w:r>
+            <w:hyperlink r:id="rId49" w:history="1">
+              <w:r>
+                <w:rPr>
+                  <w:rStyle w:val="Hyperlink"/>
+                  <w:rFonts w:ascii="Arial" w:eastAsia="Times New Roman" w:hAnsi="Arial" w:cs="Arial"/>
+                  <w:color w:val="DD4814"/>
+                  <w:sz w:val="22"/>
+                  <w:szCs w:val="22"/>
+                  <w:u w:val="none"/>
+                </w:rPr>
+                <w:t>Multivariate Stats: II</w:t>
+              </w:r>
+            </w:hyperlink>
+          </w:p>
+        </w:tc>
+        <w:tc>
+          <w:tcPr>
+            <w:tcW w:w="2949" w:type="dxa"/>
+            <w:tcBorders>
+              <w:top w:val="single" w:sz="6" w:space="0" w:color="DDDDDD"/>
+            </w:tcBorders>
+            <w:shd w:val="clear" w:color="auto" w:fill="FFFFFF"/>
+            <w:tcMar>
+              <w:top w:w="75" w:type="dxa"/>
+              <w:left w:w="75" w:type="dxa"/>
+              <w:bottom w:w="75" w:type="dxa"/>
+              <w:right w:w="75" w:type="dxa"/>
+            </w:tcMar>
+            <w:hideMark/>
+          </w:tcPr>
+          <w:p>
+            <w:pPr>
+              <w:spacing w:after="300"/>
+              <w:rPr>
+                <w:rFonts w:ascii="Arial" w:eastAsia="Times New Roman" w:hAnsi="Arial" w:cs="Arial"/>
+                <w:color w:val="333333"/>
+                <w:sz w:val="22"/>
+                <w:szCs w:val="22"/>
+              </w:rPr>
+            </w:pPr>
+            <w:hyperlink r:id="rId50" w:history="1">
+              <w:r>
+                <w:rPr>
+                  <w:rStyle w:val="Hyperlink"/>
+                  <w:rFonts w:ascii="Arial" w:eastAsia="Times New Roman" w:hAnsi="Arial" w:cs="Arial"/>
+                  <w:color w:val="DD4814"/>
+                  <w:sz w:val="22"/>
+                  <w:szCs w:val="22"/>
+                  <w:u w:val="none"/>
+                </w:rPr>
+                <w:t>Homework #7</w:t>
+              </w:r>
+            </w:hyperlink>
+            <w:r>
+              <w:rPr>
+                <w:rStyle w:val="apple-converted-space"/>
+                <w:rFonts w:ascii="Arial" w:eastAsia="Times New Roman" w:hAnsi="Arial" w:cs="Arial"/>
+                <w:color w:val="333333"/>
+                <w:sz w:val="22"/>
+                <w:szCs w:val="22"/>
+              </w:rPr>
+              <w:t> </w:t>
+            </w:r>
+            <w:r>
+              <w:rPr>
+                <w:rFonts w:ascii="Arial" w:eastAsia="Times New Roman" w:hAnsi="Arial" w:cs="Arial"/>
+                <w:color w:val="333333"/>
+                <w:sz w:val="22"/>
+                <w:szCs w:val="22"/>
+              </w:rPr>
+              <w:t>-</w:t>
+            </w:r>
+            <w:r>
+              <w:rPr>
+                <w:rStyle w:val="apple-converted-space"/>
+                <w:rFonts w:ascii="Arial" w:eastAsia="Times New Roman" w:hAnsi="Arial" w:cs="Arial"/>
+                <w:color w:val="333333"/>
+                <w:sz w:val="22"/>
+                <w:szCs w:val="22"/>
+              </w:rPr>
+              <w:t> </w:t>
+            </w:r>
+            <w:hyperlink r:id="rId51" w:history="1">
+              <w:r>
+                <w:rPr>
+                  <w:rStyle w:val="Hyperlink"/>
+                  <w:rFonts w:ascii="Arial" w:eastAsia="Times New Roman" w:hAnsi="Arial" w:cs="Arial"/>
+                  <w:color w:val="DD4814"/>
+                  <w:sz w:val="22"/>
+                  <w:szCs w:val="22"/>
+                  <w:u w:val="none"/>
+                </w:rPr>
+                <w:t>Solution</w:t>
+              </w:r>
+            </w:hyperlink>
+          </w:p>
+        </w:tc>
+        <w:tc>
+          <w:tcPr>
+            <w:tcW w:w="4639" w:type="dxa"/>
+            <w:tcBorders>
+              <w:top w:val="single" w:sz="6" w:space="0" w:color="DDDDDD"/>
+            </w:tcBorders>
+            <w:shd w:val="clear" w:color="auto" w:fill="FFFFFF"/>
+            <w:tcMar>
+              <w:top w:w="75" w:type="dxa"/>
+              <w:left w:w="75" w:type="dxa"/>
+              <w:bottom w:w="75" w:type="dxa"/>
+              <w:right w:w="75" w:type="dxa"/>
+            </w:tcMar>
+            <w:hideMark/>
+          </w:tcPr>
+          <w:p>
+            <w:pPr>
+              <w:spacing w:after="300"/>
+              <w:rPr>
+                <w:rFonts w:ascii="Arial" w:eastAsia="Times New Roman" w:hAnsi="Arial" w:cs="Arial"/>
+                <w:color w:val="333333"/>
+                <w:sz w:val="22"/>
+                <w:szCs w:val="22"/>
+              </w:rPr>
+            </w:pPr>
+            <w:r>
+              <w:rPr>
+                <w:rFonts w:ascii="Arial" w:eastAsia="Times New Roman" w:hAnsi="Arial" w:cs="Arial"/>
+                <w:color w:val="333333"/>
+                <w:sz w:val="22"/>
+                <w:szCs w:val="22"/>
+              </w:rPr>
+              <w:t>Manly Ch. 1 - 5</w:t>
+            </w:r>
+          </w:p>
+        </w:tc>
+      </w:tr>
+      <w:tr>
+        <w:tc>
+          <w:tcPr>
+            <w:tcW w:w="0" w:type="auto"/>
+            <w:tcBorders>
+              <w:top w:val="single" w:sz="6" w:space="0" w:color="DDDDDD"/>
+            </w:tcBorders>
+            <w:shd w:val="clear" w:color="auto" w:fill="FFFFFF"/>
+            <w:tcMar>
+              <w:top w:w="75" w:type="dxa"/>
+              <w:left w:w="75" w:type="dxa"/>
+              <w:bottom w:w="75" w:type="dxa"/>
+              <w:right w:w="75" w:type="dxa"/>
+            </w:tcMar>
+            <w:hideMark/>
+          </w:tcPr>
+          <w:p>
+            <w:pPr>
+              <w:spacing w:after="300"/>
+              <w:rPr>
+                <w:rFonts w:ascii="Arial" w:eastAsia="Times New Roman" w:hAnsi="Arial" w:cs="Arial"/>
+                <w:color w:val="333333"/>
+                <w:sz w:val="22"/>
+                <w:szCs w:val="22"/>
+              </w:rPr>
+            </w:pPr>
+            <w:r>
+              <w:rPr>
+                <w:rFonts w:ascii="Arial" w:eastAsia="Times New Roman" w:hAnsi="Arial" w:cs="Arial"/>
+                <w:color w:val="333333"/>
+                <w:sz w:val="22"/>
+                <w:szCs w:val="22"/>
+              </w:rPr>
+              <w:t>November 14</w:t>
+            </w:r>
+          </w:p>
+        </w:tc>
+        <w:tc>
+          <w:tcPr>
+            <w:tcW w:w="3770" w:type="dxa"/>
+            <w:tcBorders>
+              <w:top w:val="single" w:sz="6" w:space="0" w:color="DDDDDD"/>
+            </w:tcBorders>
+            <w:shd w:val="clear" w:color="auto" w:fill="FFFFFF"/>
+            <w:tcMar>
+              <w:top w:w="75" w:type="dxa"/>
+              <w:left w:w="75" w:type="dxa"/>
+              <w:bottom w:w="75" w:type="dxa"/>
+              <w:right w:w="75" w:type="dxa"/>
+            </w:tcMar>
+            <w:hideMark/>
+          </w:tcPr>
+          <w:p>
+            <w:pPr>
+              <w:spacing w:after="300"/>
+              <w:rPr>
+                <w:rFonts w:ascii="Arial" w:eastAsia="Times New Roman" w:hAnsi="Arial" w:cs="Arial"/>
+                <w:color w:val="333333"/>
+                <w:sz w:val="22"/>
+                <w:szCs w:val="22"/>
+              </w:rPr>
+            </w:pPr>
+            <w:hyperlink r:id="rId52" w:history="1">
+              <w:r>
+                <w:rPr>
+                  <w:rStyle w:val="Hyperlink"/>
+                  <w:rFonts w:ascii="Arial" w:eastAsia="Times New Roman" w:hAnsi="Arial" w:cs="Arial"/>
+                  <w:color w:val="DD4814"/>
+                  <w:sz w:val="22"/>
+                  <w:szCs w:val="22"/>
+                  <w:u w:val="none"/>
+                </w:rPr>
+                <w:t>String Formatting and Filesystem</w:t>
+              </w:r>
+            </w:hyperlink>
+            <w:r>
+              <w:rPr>
+                <w:rStyle w:val="apple-converted-space"/>
+                <w:rFonts w:ascii="Arial" w:eastAsia="Times New Roman" w:hAnsi="Arial" w:cs="Arial"/>
+                <w:color w:val="333333"/>
+                <w:sz w:val="22"/>
+                <w:szCs w:val="22"/>
+              </w:rPr>
+              <w:t> </w:t>
+            </w:r>
+            <w:r>
+              <w:rPr>
+                <w:rFonts w:ascii="Arial" w:eastAsia="Times New Roman" w:hAnsi="Arial" w:cs="Arial"/>
+                <w:color w:val="333333"/>
+                <w:sz w:val="22"/>
+                <w:szCs w:val="22"/>
+              </w:rPr>
+              <w:t>&amp;</w:t>
+            </w:r>
+            <w:r>
+              <w:rPr>
+                <w:rStyle w:val="apple-converted-space"/>
+                <w:rFonts w:ascii="Arial" w:eastAsia="Times New Roman" w:hAnsi="Arial" w:cs="Arial"/>
+                <w:color w:val="333333"/>
+                <w:sz w:val="22"/>
+                <w:szCs w:val="22"/>
+              </w:rPr>
+              <w:t> </w:t>
+            </w:r>
+            <w:hyperlink r:id="rId53" w:history="1">
+              <w:r>
+                <w:rPr>
+                  <w:rStyle w:val="Hyperlink"/>
+                  <w:rFonts w:ascii="Arial" w:eastAsia="Times New Roman" w:hAnsi="Arial" w:cs="Arial"/>
+                  <w:color w:val="DD4814"/>
+                  <w:sz w:val="22"/>
+                  <w:szCs w:val="22"/>
+                  <w:u w:val="none"/>
+                </w:rPr>
+                <w:t>Workflow</w:t>
+              </w:r>
+            </w:hyperlink>
+            <w:r>
+              <w:rPr>
+                <w:rStyle w:val="apple-converted-space"/>
+                <w:rFonts w:ascii="Arial" w:eastAsia="Times New Roman" w:hAnsi="Arial" w:cs="Arial"/>
+                <w:color w:val="333333"/>
+                <w:sz w:val="22"/>
+                <w:szCs w:val="22"/>
+              </w:rPr>
+              <w:t> </w:t>
+            </w:r>
+            <w:r>
+              <w:rPr>
+                <w:rFonts w:ascii="Arial" w:eastAsia="Times New Roman" w:hAnsi="Arial" w:cs="Arial"/>
+                <w:color w:val="333333"/>
+                <w:sz w:val="22"/>
+                <w:szCs w:val="22"/>
+              </w:rPr>
+              <w:t>&amp;</w:t>
+            </w:r>
+            <w:r>
+              <w:rPr>
+                <w:rStyle w:val="apple-converted-space"/>
+                <w:rFonts w:ascii="Arial" w:eastAsia="Times New Roman" w:hAnsi="Arial" w:cs="Arial"/>
+                <w:color w:val="333333"/>
+                <w:sz w:val="22"/>
+                <w:szCs w:val="22"/>
+              </w:rPr>
+              <w:t> </w:t>
+            </w:r>
+            <w:hyperlink r:id="rId54" w:history="1">
+              <w:r>
+                <w:rPr>
+                  <w:rStyle w:val="Hyperlink"/>
+                  <w:rFonts w:ascii="Arial" w:eastAsia="Times New Roman" w:hAnsi="Arial" w:cs="Arial"/>
+                  <w:color w:val="DD4814"/>
+                  <w:sz w:val="22"/>
+                  <w:szCs w:val="22"/>
+                  <w:u w:val="none"/>
+                </w:rPr>
+                <w:t>Multivariate Stats: III</w:t>
+              </w:r>
+            </w:hyperlink>
+          </w:p>
+        </w:tc>
+        <w:tc>
+          <w:tcPr>
+            <w:tcW w:w="2949" w:type="dxa"/>
+            <w:tcBorders>
+              <w:top w:val="single" w:sz="6" w:space="0" w:color="DDDDDD"/>
+            </w:tcBorders>
+            <w:shd w:val="clear" w:color="auto" w:fill="FFFFFF"/>
+            <w:tcMar>
+              <w:top w:w="75" w:type="dxa"/>
+              <w:left w:w="75" w:type="dxa"/>
+              <w:bottom w:w="75" w:type="dxa"/>
+              <w:right w:w="75" w:type="dxa"/>
+            </w:tcMar>
+            <w:hideMark/>
+          </w:tcPr>
+          <w:p>
+            <w:pPr>
+              <w:spacing w:after="300"/>
+              <w:rPr>
+                <w:rFonts w:ascii="Arial" w:eastAsia="Times New Roman" w:hAnsi="Arial" w:cs="Arial"/>
+                <w:color w:val="333333"/>
+                <w:sz w:val="22"/>
+                <w:szCs w:val="22"/>
+              </w:rPr>
+            </w:pPr>
+            <w:hyperlink r:id="rId55" w:history="1">
+              <w:r>
+                <w:rPr>
+                  <w:rStyle w:val="Hyperlink"/>
+                  <w:rFonts w:ascii="Arial" w:eastAsia="Times New Roman" w:hAnsi="Arial" w:cs="Arial"/>
+                  <w:color w:val="DD4814"/>
+                  <w:sz w:val="22"/>
+                  <w:szCs w:val="22"/>
+                  <w:u w:val="none"/>
+                </w:rPr>
+                <w:t>Homework #8</w:t>
+              </w:r>
+            </w:hyperlink>
+            <w:r>
+              <w:rPr>
+                <w:rStyle w:val="apple-converted-space"/>
+                <w:rFonts w:ascii="Arial" w:eastAsia="Times New Roman" w:hAnsi="Arial" w:cs="Arial"/>
+                <w:color w:val="333333"/>
+                <w:sz w:val="22"/>
+                <w:szCs w:val="22"/>
+              </w:rPr>
+              <w:t> </w:t>
+            </w:r>
+            <w:r>
+              <w:rPr>
+                <w:rFonts w:ascii="Arial" w:eastAsia="Times New Roman" w:hAnsi="Arial" w:cs="Arial"/>
+                <w:color w:val="333333"/>
+                <w:sz w:val="22"/>
+                <w:szCs w:val="22"/>
+              </w:rPr>
+              <w:t>-</w:t>
+            </w:r>
+            <w:r>
+              <w:rPr>
+                <w:rStyle w:val="apple-converted-space"/>
+                <w:rFonts w:ascii="Arial" w:eastAsia="Times New Roman" w:hAnsi="Arial" w:cs="Arial"/>
+                <w:color w:val="333333"/>
+                <w:sz w:val="22"/>
+                <w:szCs w:val="22"/>
+              </w:rPr>
+              <w:t> </w:t>
+            </w:r>
+            <w:hyperlink r:id="rId56" w:history="1">
+              <w:r>
+                <w:rPr>
+                  <w:rStyle w:val="Hyperlink"/>
+                  <w:rFonts w:ascii="Arial" w:eastAsia="Times New Roman" w:hAnsi="Arial" w:cs="Arial"/>
+                  <w:color w:val="DD4814"/>
+                  <w:sz w:val="22"/>
+                  <w:szCs w:val="22"/>
+                  <w:u w:val="none"/>
+                </w:rPr>
+                <w:t>Solution</w:t>
+              </w:r>
+            </w:hyperlink>
+          </w:p>
+        </w:tc>
+        <w:tc>
+          <w:tcPr>
+            <w:tcW w:w="4639" w:type="dxa"/>
+            <w:tcBorders>
+              <w:top w:val="single" w:sz="6" w:space="0" w:color="DDDDDD"/>
+            </w:tcBorders>
+            <w:shd w:val="clear" w:color="auto" w:fill="FFFFFF"/>
+            <w:tcMar>
+              <w:top w:w="75" w:type="dxa"/>
+              <w:left w:w="75" w:type="dxa"/>
+              <w:bottom w:w="75" w:type="dxa"/>
+              <w:right w:w="75" w:type="dxa"/>
+            </w:tcMar>
+            <w:hideMark/>
+          </w:tcPr>
+          <w:p>
+            <w:pPr>
+              <w:spacing w:after="300"/>
+              <w:rPr>
+                <w:rFonts w:ascii="Arial" w:eastAsia="Times New Roman" w:hAnsi="Arial" w:cs="Arial"/>
+                <w:color w:val="333333"/>
+                <w:sz w:val="22"/>
+                <w:szCs w:val="22"/>
+              </w:rPr>
+            </w:pPr>
+            <w:r>
+              <w:rPr>
+                <w:rFonts w:ascii="Arial" w:eastAsia="Times New Roman" w:hAnsi="Arial" w:cs="Arial"/>
+                <w:color w:val="333333"/>
+                <w:sz w:val="22"/>
+                <w:szCs w:val="22"/>
+              </w:rPr>
+              <w:t>Manly Ch. 6 - 12</w:t>
+            </w:r>
+          </w:p>
+        </w:tc>
+      </w:tr>
+      <w:tr>
+        <w:tc>
+          <w:tcPr>
+            <w:tcW w:w="0" w:type="auto"/>
+            <w:tcBorders>
+              <w:top w:val="single" w:sz="6" w:space="0" w:color="DDDDDD"/>
+            </w:tcBorders>
+            <w:shd w:val="clear" w:color="auto" w:fill="FFFFFF"/>
+            <w:tcMar>
+              <w:top w:w="75" w:type="dxa"/>
+              <w:left w:w="75" w:type="dxa"/>
+              <w:bottom w:w="75" w:type="dxa"/>
+              <w:right w:w="75" w:type="dxa"/>
+            </w:tcMar>
+            <w:hideMark/>
+          </w:tcPr>
+          <w:p>
+            <w:pPr>
+              <w:spacing w:after="300"/>
+              <w:rPr>
+                <w:rFonts w:ascii="Arial" w:eastAsia="Times New Roman" w:hAnsi="Arial" w:cs="Arial"/>
+                <w:color w:val="333333"/>
+                <w:sz w:val="22"/>
+                <w:szCs w:val="22"/>
+              </w:rPr>
+            </w:pPr>
+            <w:r>
+              <w:rPr>
+                <w:rFonts w:ascii="Arial" w:eastAsia="Times New Roman" w:hAnsi="Arial" w:cs="Arial"/>
+                <w:color w:val="333333"/>
+                <w:sz w:val="22"/>
+                <w:szCs w:val="22"/>
+              </w:rPr>
+              <w:t>November 21</w:t>
+            </w:r>
+          </w:p>
+        </w:tc>
+        <w:tc>
+          <w:tcPr>
+            <w:tcW w:w="3770" w:type="dxa"/>
+            <w:tcBorders>
+              <w:top w:val="single" w:sz="6" w:space="0" w:color="DDDDDD"/>
+            </w:tcBorders>
+            <w:shd w:val="clear" w:color="auto" w:fill="FFFFFF"/>
+            <w:tcMar>
+              <w:top w:w="75" w:type="dxa"/>
+              <w:left w:w="75" w:type="dxa"/>
+              <w:bottom w:w="75" w:type="dxa"/>
+              <w:right w:w="75" w:type="dxa"/>
+            </w:tcMar>
+            <w:hideMark/>
+          </w:tcPr>
+          <w:p>
+            <w:pPr>
+              <w:spacing w:after="300"/>
+              <w:rPr>
+                <w:rFonts w:ascii="Arial" w:eastAsia="Times New Roman" w:hAnsi="Arial" w:cs="Arial"/>
+                <w:color w:val="333333"/>
+                <w:sz w:val="22"/>
+                <w:szCs w:val="22"/>
+              </w:rPr>
+            </w:pPr>
+            <w:hyperlink r:id="rId57" w:history="1">
+              <w:r>
+                <w:rPr>
+                  <w:rStyle w:val="Hyperlink"/>
+                  <w:rFonts w:ascii="Arial" w:eastAsia="Times New Roman" w:hAnsi="Arial" w:cs="Arial"/>
+                  <w:color w:val="DD4814"/>
+                  <w:sz w:val="22"/>
+                  <w:szCs w:val="22"/>
+                  <w:u w:val="none"/>
+                </w:rPr>
+                <w:t>Comparative Methods</w:t>
+              </w:r>
+            </w:hyperlink>
+          </w:p>
+        </w:tc>
+        <w:tc>
+          <w:tcPr>
+            <w:tcW w:w="2949" w:type="dxa"/>
+            <w:tcBorders>
+              <w:top w:val="single" w:sz="6" w:space="0" w:color="DDDDDD"/>
+            </w:tcBorders>
+            <w:shd w:val="clear" w:color="auto" w:fill="FFFFFF"/>
+            <w:tcMar>
+              <w:top w:w="75" w:type="dxa"/>
+              <w:left w:w="75" w:type="dxa"/>
+              <w:bottom w:w="75" w:type="dxa"/>
+              <w:right w:w="75" w:type="dxa"/>
+            </w:tcMar>
+            <w:hideMark/>
+          </w:tcPr>
+          <w:p>
+            <w:pPr>
+              <w:spacing w:after="300"/>
+              <w:rPr>
+                <w:rFonts w:ascii="Arial" w:eastAsia="Times New Roman" w:hAnsi="Arial" w:cs="Arial"/>
+                <w:color w:val="333333"/>
+                <w:sz w:val="22"/>
+                <w:szCs w:val="22"/>
+              </w:rPr>
+            </w:pPr>
+            <w:hyperlink r:id="rId58" w:history="1">
+              <w:r>
+                <w:rPr>
+                  <w:rStyle w:val="Hyperlink"/>
+                  <w:rFonts w:ascii="Arial" w:eastAsia="Times New Roman" w:hAnsi="Arial" w:cs="Arial"/>
+                  <w:color w:val="DD4814"/>
+                  <w:sz w:val="22"/>
+                  <w:szCs w:val="22"/>
+                  <w:u w:val="none"/>
+                </w:rPr>
+                <w:t>Homework #9</w:t>
+              </w:r>
+            </w:hyperlink>
+            <w:r>
+              <w:rPr>
+                <w:rStyle w:val="apple-converted-space"/>
+                <w:rFonts w:ascii="Arial" w:eastAsia="Times New Roman" w:hAnsi="Arial" w:cs="Arial"/>
+                <w:color w:val="333333"/>
+                <w:sz w:val="22"/>
+                <w:szCs w:val="22"/>
+              </w:rPr>
+              <w:t> </w:t>
+            </w:r>
+            <w:r>
+              <w:rPr>
+                <w:rFonts w:ascii="Arial" w:eastAsia="Times New Roman" w:hAnsi="Arial" w:cs="Arial"/>
+                <w:color w:val="333333"/>
+                <w:sz w:val="22"/>
+                <w:szCs w:val="22"/>
+              </w:rPr>
+              <w:t>-</w:t>
+            </w:r>
+            <w:r>
+              <w:rPr>
+                <w:rStyle w:val="apple-converted-space"/>
+                <w:rFonts w:ascii="Arial" w:eastAsia="Times New Roman" w:hAnsi="Arial" w:cs="Arial"/>
+                <w:color w:val="333333"/>
+                <w:sz w:val="22"/>
+                <w:szCs w:val="22"/>
+              </w:rPr>
+              <w:t> </w:t>
+            </w:r>
+            <w:hyperlink r:id="rId59" w:history="1">
+              <w:r>
+                <w:rPr>
+                  <w:rStyle w:val="Hyperlink"/>
+                  <w:rFonts w:ascii="Arial" w:eastAsia="Times New Roman" w:hAnsi="Arial" w:cs="Arial"/>
+                  <w:color w:val="DD4814"/>
+                  <w:sz w:val="22"/>
+                  <w:szCs w:val="22"/>
+                  <w:u w:val="none"/>
+                </w:rPr>
+                <w:t>Solution</w:t>
+              </w:r>
+            </w:hyperlink>
+          </w:p>
+        </w:tc>
+        <w:tc>
+          <w:tcPr>
+            <w:tcW w:w="4639" w:type="dxa"/>
+            <w:tcBorders>
+              <w:top w:val="single" w:sz="6" w:space="0" w:color="DDDDDD"/>
+            </w:tcBorders>
+            <w:shd w:val="clear" w:color="auto" w:fill="FFFFFF"/>
+            <w:tcMar>
+              <w:top w:w="75" w:type="dxa"/>
+              <w:left w:w="75" w:type="dxa"/>
+              <w:bottom w:w="75" w:type="dxa"/>
+              <w:right w:w="75" w:type="dxa"/>
+            </w:tcMar>
+            <w:hideMark/>
+          </w:tcPr>
+          <w:p>
+            <w:pPr>
+              <w:spacing w:after="300"/>
+              <w:rPr>
+                <w:rFonts w:ascii="Arial" w:eastAsia="Times New Roman" w:hAnsi="Arial" w:cs="Arial"/>
+                <w:color w:val="333333"/>
+                <w:sz w:val="22"/>
+                <w:szCs w:val="22"/>
+              </w:rPr>
+            </w:pPr>
+            <w:r>
+              <w:rPr>
+                <w:rFonts w:ascii="Arial" w:eastAsia="Times New Roman" w:hAnsi="Arial" w:cs="Arial"/>
+                <w:color w:val="333333"/>
+                <w:sz w:val="22"/>
+                <w:szCs w:val="22"/>
+              </w:rPr>
+              <w:t>-</w:t>
+            </w:r>
+          </w:p>
+        </w:tc>
+      </w:tr>
+      <w:tr>
+        <w:tc>
+          <w:tcPr>
+            <w:tcW w:w="0" w:type="auto"/>
+            <w:tcBorders>
+              <w:top w:val="single" w:sz="6" w:space="0" w:color="DDDDDD"/>
+            </w:tcBorders>
+            <w:shd w:val="clear" w:color="auto" w:fill="FFFFFF"/>
+            <w:tcMar>
+              <w:top w:w="75" w:type="dxa"/>
+              <w:left w:w="75" w:type="dxa"/>
+              <w:bottom w:w="75" w:type="dxa"/>
+              <w:right w:w="75" w:type="dxa"/>
+            </w:tcMar>
+            <w:hideMark/>
+          </w:tcPr>
+          <w:p>
+            <w:pPr>
+              <w:spacing w:after="300"/>
+              <w:rPr>
+                <w:rFonts w:ascii="Arial" w:eastAsia="Times New Roman" w:hAnsi="Arial" w:cs="Arial"/>
+                <w:color w:val="333333"/>
+                <w:sz w:val="22"/>
+                <w:szCs w:val="22"/>
+              </w:rPr>
+            </w:pPr>
+            <w:r>
+              <w:rPr>
+                <w:rFonts w:ascii="Arial" w:eastAsia="Times New Roman" w:hAnsi="Arial" w:cs="Arial"/>
+                <w:color w:val="333333"/>
+                <w:sz w:val="22"/>
+                <w:szCs w:val="22"/>
+              </w:rPr>
+              <w:t>November 28</w:t>
+            </w:r>
+          </w:p>
+        </w:tc>
+        <w:tc>
+          <w:tcPr>
+            <w:tcW w:w="3770" w:type="dxa"/>
+            <w:tcBorders>
+              <w:top w:val="single" w:sz="6" w:space="0" w:color="DDDDDD"/>
+            </w:tcBorders>
+            <w:shd w:val="clear" w:color="auto" w:fill="FFFFFF"/>
+            <w:tcMar>
+              <w:top w:w="75" w:type="dxa"/>
+              <w:left w:w="75" w:type="dxa"/>
+              <w:bottom w:w="75" w:type="dxa"/>
+              <w:right w:w="75" w:type="dxa"/>
+            </w:tcMar>
+            <w:hideMark/>
+          </w:tcPr>
+          <w:p>
+            <w:pPr>
+              <w:spacing w:after="300"/>
+              <w:rPr>
+                <w:rFonts w:ascii="Arial" w:eastAsia="Times New Roman" w:hAnsi="Arial" w:cs="Arial"/>
+                <w:color w:val="333333"/>
+                <w:sz w:val="22"/>
+                <w:szCs w:val="22"/>
+              </w:rPr>
+            </w:pPr>
+            <w:hyperlink r:id="rId60" w:history="1">
+              <w:r>
+                <w:rPr>
+                  <w:rStyle w:val="Hyperlink"/>
+                  <w:rFonts w:ascii="Arial" w:eastAsia="Times New Roman" w:hAnsi="Arial" w:cs="Arial"/>
+                  <w:color w:val="DD4814"/>
+                  <w:sz w:val="22"/>
+                  <w:szCs w:val="22"/>
+                  <w:u w:val="none"/>
+                </w:rPr>
+                <w:t>Non-Parametrics</w:t>
+              </w:r>
+            </w:hyperlink>
+            <w:r>
+              <w:rPr>
+                <w:rStyle w:val="apple-converted-space"/>
+                <w:rFonts w:ascii="Arial" w:eastAsia="Times New Roman" w:hAnsi="Arial" w:cs="Arial"/>
+                <w:color w:val="333333"/>
+                <w:sz w:val="22"/>
+                <w:szCs w:val="22"/>
+              </w:rPr>
+              <w:t> </w:t>
+            </w:r>
+            <w:r>
+              <w:rPr>
+                <w:rFonts w:ascii="Arial" w:eastAsia="Times New Roman" w:hAnsi="Arial" w:cs="Arial"/>
+                <w:color w:val="333333"/>
+                <w:sz w:val="22"/>
+                <w:szCs w:val="22"/>
+              </w:rPr>
+              <w:t>-</w:t>
+            </w:r>
+            <w:r>
+              <w:rPr>
+                <w:rStyle w:val="apple-converted-space"/>
+                <w:rFonts w:ascii="Arial" w:eastAsia="Times New Roman" w:hAnsi="Arial" w:cs="Arial"/>
+                <w:color w:val="333333"/>
+                <w:sz w:val="22"/>
+                <w:szCs w:val="22"/>
+              </w:rPr>
+              <w:t> </w:t>
+            </w:r>
+            <w:hyperlink r:id="rId61" w:history="1">
+              <w:r>
+                <w:rPr>
+                  <w:rStyle w:val="Hyperlink"/>
+                  <w:rFonts w:ascii="Arial" w:eastAsia="Times New Roman" w:hAnsi="Arial" w:cs="Arial"/>
+                  <w:color w:val="DD4814"/>
+                  <w:sz w:val="22"/>
+                  <w:szCs w:val="22"/>
+                  <w:u w:val="none"/>
+                </w:rPr>
+                <w:t>Spatial</w:t>
+              </w:r>
+            </w:hyperlink>
+          </w:p>
+        </w:tc>
+        <w:tc>
+          <w:tcPr>
+            <w:tcW w:w="2949" w:type="dxa"/>
+            <w:tcBorders>
+              <w:top w:val="single" w:sz="6" w:space="0" w:color="DDDDDD"/>
+            </w:tcBorders>
+            <w:shd w:val="clear" w:color="auto" w:fill="FFFFFF"/>
+            <w:tcMar>
+              <w:top w:w="75" w:type="dxa"/>
+              <w:left w:w="75" w:type="dxa"/>
+              <w:bottom w:w="75" w:type="dxa"/>
+              <w:right w:w="75" w:type="dxa"/>
+            </w:tcMar>
+            <w:hideMark/>
+          </w:tcPr>
+          <w:p>
+            <w:pPr>
+              <w:spacing w:after="300"/>
+              <w:rPr>
+                <w:rFonts w:ascii="Arial" w:eastAsia="Times New Roman" w:hAnsi="Arial" w:cs="Arial"/>
+                <w:color w:val="333333"/>
+                <w:sz w:val="22"/>
+                <w:szCs w:val="22"/>
+              </w:rPr>
+            </w:pPr>
+            <w:hyperlink r:id="rId62" w:history="1">
+              <w:r>
+                <w:rPr>
+                  <w:rStyle w:val="Hyperlink"/>
+                  <w:rFonts w:ascii="Arial" w:eastAsia="Times New Roman" w:hAnsi="Arial" w:cs="Arial"/>
+                  <w:color w:val="DD4814"/>
+                  <w:sz w:val="22"/>
+                  <w:szCs w:val="22"/>
+                  <w:u w:val="none"/>
+                </w:rPr>
+                <w:t>Homework #10</w:t>
+              </w:r>
+            </w:hyperlink>
+            <w:r>
+              <w:rPr>
+                <w:rStyle w:val="apple-converted-space"/>
+                <w:rFonts w:ascii="Arial" w:eastAsia="Times New Roman" w:hAnsi="Arial" w:cs="Arial"/>
+                <w:color w:val="333333"/>
+                <w:sz w:val="22"/>
+                <w:szCs w:val="22"/>
+              </w:rPr>
+              <w:t> </w:t>
+            </w:r>
+            <w:r>
+              <w:rPr>
+                <w:rFonts w:ascii="Arial" w:eastAsia="Times New Roman" w:hAnsi="Arial" w:cs="Arial"/>
+                <w:color w:val="333333"/>
+                <w:sz w:val="22"/>
+                <w:szCs w:val="22"/>
+              </w:rPr>
+              <w:t>-</w:t>
+            </w:r>
+            <w:r>
+              <w:rPr>
+                <w:rStyle w:val="apple-converted-space"/>
+                <w:rFonts w:ascii="Arial" w:eastAsia="Times New Roman" w:hAnsi="Arial" w:cs="Arial"/>
+                <w:color w:val="333333"/>
+                <w:sz w:val="22"/>
+                <w:szCs w:val="22"/>
+              </w:rPr>
+              <w:t> </w:t>
+            </w:r>
+            <w:hyperlink r:id="rId63" w:history="1">
+              <w:r>
+                <w:rPr>
+                  <w:rStyle w:val="Hyperlink"/>
+                  <w:rFonts w:ascii="Arial" w:eastAsia="Times New Roman" w:hAnsi="Arial" w:cs="Arial"/>
+                  <w:color w:val="DD4814"/>
+                  <w:sz w:val="22"/>
+                  <w:szCs w:val="22"/>
+                  <w:u w:val="none"/>
+                </w:rPr>
+                <w:t>Solution</w:t>
+              </w:r>
+            </w:hyperlink>
+          </w:p>
+        </w:tc>
+        <w:tc>
+          <w:tcPr>
+            <w:tcW w:w="4639" w:type="dxa"/>
+            <w:tcBorders>
+              <w:top w:val="single" w:sz="6" w:space="0" w:color="DDDDDD"/>
+            </w:tcBorders>
+            <w:shd w:val="clear" w:color="auto" w:fill="FFFFFF"/>
+            <w:tcMar>
+              <w:top w:w="75" w:type="dxa"/>
+              <w:left w:w="75" w:type="dxa"/>
+              <w:bottom w:w="75" w:type="dxa"/>
+              <w:right w:w="75" w:type="dxa"/>
+            </w:tcMar>
+            <w:hideMark/>
+          </w:tcPr>
+          <w:p>
+            <w:pPr>
+              <w:spacing w:after="300"/>
+              <w:rPr>
+                <w:rFonts w:ascii="Arial" w:eastAsia="Times New Roman" w:hAnsi="Arial" w:cs="Arial"/>
+                <w:color w:val="333333"/>
+                <w:sz w:val="22"/>
+                <w:szCs w:val="22"/>
+              </w:rPr>
+            </w:pPr>
+            <w:r>
+              <w:rPr>
+                <w:rFonts w:ascii="Arial" w:eastAsia="Times New Roman" w:hAnsi="Arial" w:cs="Arial"/>
+                <w:color w:val="333333"/>
+                <w:sz w:val="22"/>
+                <w:szCs w:val="22"/>
+              </w:rPr>
+              <w:t>-</w:t>
+            </w:r>
+          </w:p>
+        </w:tc>
+      </w:tr>
+      <w:tr>
+        <w:tc>
+          <w:tcPr>
+            <w:tcW w:w="0" w:type="auto"/>
+            <w:tcBorders>
+              <w:top w:val="single" w:sz="6" w:space="0" w:color="DDDDDD"/>
+            </w:tcBorders>
+            <w:shd w:val="clear" w:color="auto" w:fill="FFFFFF"/>
+            <w:tcMar>
+              <w:top w:w="75" w:type="dxa"/>
+              <w:left w:w="75" w:type="dxa"/>
+              <w:bottom w:w="75" w:type="dxa"/>
+              <w:right w:w="75" w:type="dxa"/>
+            </w:tcMar>
+            <w:hideMark/>
+          </w:tcPr>
+          <w:p>
+            <w:pPr>
+              <w:spacing w:after="300"/>
+              <w:rPr>
+                <w:rFonts w:ascii="Arial" w:eastAsia="Times New Roman" w:hAnsi="Arial" w:cs="Arial"/>
+                <w:color w:val="333333"/>
+                <w:sz w:val="22"/>
+                <w:szCs w:val="22"/>
+              </w:rPr>
+            </w:pPr>
+            <w:r>
+              <w:rPr>
+                <w:rFonts w:ascii="Arial" w:eastAsia="Times New Roman" w:hAnsi="Arial" w:cs="Arial"/>
+                <w:color w:val="333333"/>
+                <w:sz w:val="22"/>
+                <w:szCs w:val="22"/>
+              </w:rPr>
+              <w:t>December 5</w:t>
+            </w:r>
+          </w:p>
+        </w:tc>
+        <w:tc>
+          <w:tcPr>
+            <w:tcW w:w="3770" w:type="dxa"/>
+            <w:tcBorders>
+              <w:top w:val="single" w:sz="6" w:space="0" w:color="DDDDDD"/>
+            </w:tcBorders>
+            <w:shd w:val="clear" w:color="auto" w:fill="FFFFFF"/>
+            <w:tcMar>
+              <w:top w:w="75" w:type="dxa"/>
+              <w:left w:w="75" w:type="dxa"/>
+              <w:bottom w:w="75" w:type="dxa"/>
+              <w:right w:w="75" w:type="dxa"/>
+            </w:tcMar>
+            <w:hideMark/>
+          </w:tcPr>
+          <w:p>
+            <w:pPr>
+              <w:spacing w:after="300"/>
+              <w:rPr>
+                <w:rFonts w:ascii="Arial" w:eastAsia="Times New Roman" w:hAnsi="Arial" w:cs="Arial"/>
+                <w:color w:val="333333"/>
+                <w:sz w:val="22"/>
+                <w:szCs w:val="22"/>
+              </w:rPr>
+            </w:pPr>
+            <w:r>
+              <w:rPr>
+                <w:rStyle w:val="Strong"/>
+                <w:rFonts w:ascii="Arial" w:eastAsia="Times New Roman" w:hAnsi="Arial" w:cs="Arial"/>
+                <w:color w:val="0000FF"/>
+                <w:sz w:val="22"/>
+                <w:szCs w:val="22"/>
+              </w:rPr>
+              <w:t>Student Presentations</w:t>
+            </w:r>
+          </w:p>
+        </w:tc>
+        <w:tc>
+          <w:tcPr>
+            <w:tcW w:w="2949" w:type="dxa"/>
+            <w:tcBorders>
+              <w:top w:val="single" w:sz="6" w:space="0" w:color="DDDDDD"/>
+            </w:tcBorders>
+            <w:shd w:val="clear" w:color="auto" w:fill="FFFFFF"/>
+            <w:tcMar>
+              <w:top w:w="75" w:type="dxa"/>
+              <w:left w:w="75" w:type="dxa"/>
+              <w:bottom w:w="75" w:type="dxa"/>
+              <w:right w:w="75" w:type="dxa"/>
+            </w:tcMar>
+            <w:hideMark/>
+          </w:tcPr>
+          <w:p>
+            <w:pPr>
+              <w:spacing w:after="300"/>
+              <w:rPr>
+                <w:rFonts w:ascii="Arial" w:eastAsia="Times New Roman" w:hAnsi="Arial" w:cs="Arial"/>
+                <w:color w:val="333333"/>
+                <w:sz w:val="22"/>
+                <w:szCs w:val="22"/>
+              </w:rPr>
+            </w:pPr>
+            <w:hyperlink r:id="rId64" w:history="1">
+              <w:r>
+                <w:rPr>
+                  <w:rStyle w:val="Hyperlink"/>
+                  <w:rFonts w:ascii="Arial" w:eastAsia="Times New Roman" w:hAnsi="Arial" w:cs="Arial"/>
+                  <w:color w:val="DD4814"/>
+                  <w:sz w:val="22"/>
+                  <w:szCs w:val="22"/>
+                  <w:u w:val="none"/>
+                </w:rPr>
+                <w:t>link to presentations</w:t>
+              </w:r>
+            </w:hyperlink>
+          </w:p>
+        </w:tc>
+        <w:tc>
+          <w:tcPr>
+            <w:tcW w:w="4639" w:type="dxa"/>
+            <w:tcBorders>
+              <w:top w:val="single" w:sz="6" w:space="0" w:color="DDDDDD"/>
+            </w:tcBorders>
+            <w:shd w:val="clear" w:color="auto" w:fill="FFFFFF"/>
+            <w:tcMar>
+              <w:top w:w="75" w:type="dxa"/>
+              <w:left w:w="75" w:type="dxa"/>
+              <w:bottom w:w="75" w:type="dxa"/>
+              <w:right w:w="75" w:type="dxa"/>
+            </w:tcMar>
+            <w:hideMark/>
+          </w:tcPr>
+          <w:p>
+            <w:pPr>
+              <w:spacing w:after="300"/>
+              <w:rPr>
+                <w:rFonts w:ascii="Arial" w:eastAsia="Times New Roman" w:hAnsi="Arial" w:cs="Arial"/>
+                <w:color w:val="333333"/>
+                <w:sz w:val="22"/>
+                <w:szCs w:val="22"/>
+              </w:rPr>
+            </w:pPr>
+            <w:r>
+              <w:rPr>
+                <w:rFonts w:ascii="Arial" w:eastAsia="Times New Roman" w:hAnsi="Arial" w:cs="Arial"/>
+                <w:color w:val="333333"/>
+                <w:sz w:val="22"/>
+                <w:szCs w:val="22"/>
+              </w:rPr>
+              <w:t>-</w:t>
+            </w:r>
+          </w:p>
+        </w:tc>
+      </w:tr>
+      <w:tr>
+        <w:tc>
+          <w:tcPr>
+            <w:tcW w:w="0" w:type="auto"/>
+            <w:tcBorders>
+              <w:top w:val="single" w:sz="6" w:space="0" w:color="DDDDDD"/>
+            </w:tcBorders>
+            <w:shd w:val="clear" w:color="auto" w:fill="FFFFFF"/>
+            <w:tcMar>
+              <w:top w:w="75" w:type="dxa"/>
+              <w:left w:w="75" w:type="dxa"/>
+              <w:bottom w:w="75" w:type="dxa"/>
+              <w:right w:w="75" w:type="dxa"/>
+            </w:tcMar>
+            <w:hideMark/>
+          </w:tcPr>
+          <w:p>
+            <w:pPr>
+              <w:spacing w:after="300"/>
+              <w:rPr>
+                <w:rFonts w:ascii="Arial" w:eastAsia="Times New Roman" w:hAnsi="Arial" w:cs="Arial"/>
+                <w:color w:val="333333"/>
+                <w:sz w:val="22"/>
+                <w:szCs w:val="22"/>
+              </w:rPr>
+            </w:pPr>
+            <w:r>
+              <w:rPr>
+                <w:rFonts w:ascii="Arial" w:eastAsia="Times New Roman" w:hAnsi="Arial" w:cs="Arial"/>
+                <w:color w:val="333333"/>
+                <w:sz w:val="22"/>
+                <w:szCs w:val="22"/>
+              </w:rPr>
+              <w:t>December 12</w:t>
+            </w:r>
+          </w:p>
+        </w:tc>
+        <w:tc>
+          <w:tcPr>
+            <w:tcW w:w="3770" w:type="dxa"/>
+            <w:tcBorders>
+              <w:top w:val="single" w:sz="6" w:space="0" w:color="DDDDDD"/>
+            </w:tcBorders>
+            <w:shd w:val="clear" w:color="auto" w:fill="FFFFFF"/>
+            <w:tcMar>
+              <w:top w:w="75" w:type="dxa"/>
+              <w:left w:w="75" w:type="dxa"/>
+              <w:bottom w:w="75" w:type="dxa"/>
+              <w:right w:w="75" w:type="dxa"/>
+            </w:tcMar>
+            <w:hideMark/>
+          </w:tcPr>
+          <w:p>
+            <w:pPr>
+              <w:spacing w:after="300"/>
+              <w:rPr>
+                <w:rFonts w:ascii="Arial" w:eastAsia="Times New Roman" w:hAnsi="Arial" w:cs="Arial"/>
+                <w:color w:val="333333"/>
+                <w:sz w:val="22"/>
+                <w:szCs w:val="22"/>
+              </w:rPr>
+            </w:pPr>
+            <w:r>
+              <w:rPr>
+                <w:rStyle w:val="Strong"/>
+                <w:rFonts w:ascii="Arial" w:eastAsia="Times New Roman" w:hAnsi="Arial" w:cs="Arial"/>
+                <w:color w:val="0000FF"/>
+                <w:sz w:val="22"/>
+                <w:szCs w:val="22"/>
+              </w:rPr>
+              <w:t>Practical Exam II</w:t>
+            </w:r>
+          </w:p>
+        </w:tc>
+        <w:tc>
+          <w:tcPr>
+            <w:tcW w:w="2949" w:type="dxa"/>
+            <w:tcBorders>
+              <w:top w:val="single" w:sz="6" w:space="0" w:color="DDDDDD"/>
+            </w:tcBorders>
+            <w:shd w:val="clear" w:color="auto" w:fill="FFFFFF"/>
+            <w:tcMar>
+              <w:top w:w="75" w:type="dxa"/>
+              <w:left w:w="75" w:type="dxa"/>
+              <w:bottom w:w="75" w:type="dxa"/>
+              <w:right w:w="75" w:type="dxa"/>
+            </w:tcMar>
+            <w:hideMark/>
+          </w:tcPr>
+          <w:p>
+            <w:pPr>
+              <w:spacing w:after="300"/>
+              <w:rPr>
+                <w:rFonts w:ascii="Arial" w:eastAsia="Times New Roman" w:hAnsi="Arial" w:cs="Arial"/>
+                <w:color w:val="333333"/>
+                <w:sz w:val="22"/>
+                <w:szCs w:val="22"/>
+              </w:rPr>
+            </w:pPr>
+            <w:r>
+              <w:rPr>
+                <w:rFonts w:ascii="Arial" w:eastAsia="Times New Roman" w:hAnsi="Arial" w:cs="Arial"/>
+                <w:color w:val="333333"/>
+                <w:sz w:val="22"/>
+                <w:szCs w:val="22"/>
+              </w:rPr>
+              <w:t>-</w:t>
+            </w:r>
+          </w:p>
+        </w:tc>
+        <w:tc>
+          <w:tcPr>
+            <w:tcW w:w="4639" w:type="dxa"/>
+            <w:tcBorders>
+              <w:top w:val="single" w:sz="6" w:space="0" w:color="DDDDDD"/>
+            </w:tcBorders>
+            <w:shd w:val="clear" w:color="auto" w:fill="FFFFFF"/>
+            <w:tcMar>
+              <w:top w:w="75" w:type="dxa"/>
+              <w:left w:w="75" w:type="dxa"/>
+              <w:bottom w:w="75" w:type="dxa"/>
+              <w:right w:w="75" w:type="dxa"/>
+            </w:tcMar>
+            <w:hideMark/>
+          </w:tcPr>
+          <w:p>
+            <w:pPr>
+              <w:spacing w:after="300"/>
+              <w:rPr>
+                <w:rFonts w:ascii="Arial" w:eastAsia="Times New Roman" w:hAnsi="Arial" w:cs="Arial"/>
+                <w:color w:val="333333"/>
+                <w:sz w:val="22"/>
+                <w:szCs w:val="22"/>
+              </w:rPr>
+            </w:pPr>
+            <w:r>
+              <w:rPr>
+                <w:rFonts w:ascii="Arial" w:eastAsia="Times New Roman" w:hAnsi="Arial" w:cs="Arial"/>
+                <w:color w:val="333333"/>
+                <w:sz w:val="22"/>
+                <w:szCs w:val="22"/>
+              </w:rPr>
+              <w:t>-</w:t>
+            </w:r>
+          </w:p>
+        </w:tc>
+      </w:tr>
+    </w:tbl>
+    <w:p>
+      <w:pPr>
         <w:rPr>
           <w:rFonts w:ascii="Arial" w:eastAsia="Arial Unicode MS" w:hAnsi="Arial" w:cs="Arial"/>
           <w:sz w:val="22"/>
@@ -2061,9 +5762,7 @@
       </w:pPr>
     </w:p>
     <w:sectPr>
-      <w:footerReference w:type="even" r:id="rId11"/>
-      <w:footerReference w:type="default" r:id="rId12"/>
-      <w:pgSz w:w="12240" w:h="15840"/>
+      <w:pgSz w:w="15840" w:h="12240" w:orient="landscape"/>
       <w:pgMar w:top="1440" w:right="1440" w:bottom="1440" w:left="1440" w:header="720" w:footer="720" w:gutter="0"/>
       <w:cols w:space="720"/>
       <w:docGrid w:linePitch="360"/>
@@ -2781,6 +6480,22 @@
     <w:unhideWhenUsed/>
     <w:rsid w:val="008D5F15"/>
   </w:style>
+  <w:style w:type="character" w:customStyle="1" w:styleId="apple-converted-space">
+    <w:name w:val="apple-converted-space"/>
+    <w:basedOn w:val="DefaultParagraphFont"/>
+    <w:rsid w:val="00742CAA"/>
+  </w:style>
+  <w:style w:type="character" w:styleId="Strong">
+    <w:name w:val="Strong"/>
+    <w:basedOn w:val="DefaultParagraphFont"/>
+    <w:uiPriority w:val="22"/>
+    <w:qFormat/>
+    <w:rsid w:val="00742CAA"/>
+    <w:rPr>
+      <w:b/>
+      <w:bCs/>
+    </w:rPr>
+  </w:style>
 </w:styles>
 </file>
 
@@ -3152,6 +6867,22 @@
     <w:semiHidden/>
     <w:unhideWhenUsed/>
     <w:rsid w:val="008D5F15"/>
+  </w:style>
+  <w:style w:type="character" w:customStyle="1" w:styleId="apple-converted-space">
+    <w:name w:val="apple-converted-space"/>
+    <w:basedOn w:val="DefaultParagraphFont"/>
+    <w:rsid w:val="00742CAA"/>
+  </w:style>
+  <w:style w:type="character" w:styleId="Strong">
+    <w:name w:val="Strong"/>
+    <w:basedOn w:val="DefaultParagraphFont"/>
+    <w:uiPriority w:val="22"/>
+    <w:qFormat/>
+    <w:rsid w:val="00742CAA"/>
+    <w:rPr>
+      <w:b/>
+      <w:bCs/>
+    </w:rPr>
   </w:style>
 </w:styles>
 </file>
@@ -3481,7 +7212,7 @@
 </file>
 
 <file path=customXml/itemProps1.xml><?xml version="1.0" encoding="utf-8"?>
-<ds:datastoreItem xmlns:ds="http://schemas.openxmlformats.org/officeDocument/2006/customXml" ds:itemID="{C14484B0-8906-C043-BD7D-C7BE3BAA1F60}">
+<ds:datastoreItem xmlns:ds="http://schemas.openxmlformats.org/officeDocument/2006/customXml" ds:itemID="{269DC311-22A3-3C46-A356-330ACD533942}">
   <ds:schemaRefs>
     <ds:schemaRef ds:uri="http://schemas.openxmlformats.org/officeDocument/2006/bibliography"/>
   </ds:schemaRefs>

</xml_diff>